<commit_message>
Pre diagramma degli attori
1. Identificazione degli utenti
2. Identificazione dei sistemi esterni
3. Identificazione dei componenti interni
4. Definizione dei ruoli degli attori
5. Analisi delle interazioni degli attori con il sistema
6. Identificazione dei permessi di accesso

Co-Authored-By: DavidBalisco <133989934+DavidBalisco@users.noreply.github.com>
</commit_message>
<xml_diff>
--- a/derivables/derivables_1.docx
+++ b/derivables/derivables_1.docx
@@ -1017,15 +1017,7 @@
           <w:sz w:val="22"/>
           <w:szCs w:val="22"/>
         </w:rPr>
-        <w:t xml:space="preserve"> e l’analisi </w:t>
-      </w:r>
-      <w:proofErr w:type="spellStart"/>
-      <w:r>
-        <w:rPr>
-          <w:sz w:val="22"/>
-          <w:szCs w:val="22"/>
-        </w:rPr>
-        <w:t>sw</w:t>
+        <w:t xml:space="preserve"> e l’analisi sw</w:t>
       </w:r>
       <w:r>
         <w:rPr>
@@ -1041,7 +1033,6 @@
         </w:rPr>
         <w:t>t</w:t>
       </w:r>
-      <w:proofErr w:type="spellEnd"/>
       <w:r>
         <w:rPr>
           <w:sz w:val="22"/>
@@ -1617,22 +1608,1528 @@
     </w:p>
     <w:p>
       <w:pPr>
+        <w:rPr>
+          <w:sz w:val="22"/>
+          <w:szCs w:val="22"/>
+        </w:rPr>
+      </w:pPr>
+    </w:p>
+    <w:p>
+      <w:pPr>
+        <w:rPr>
+          <w:b/>
+          <w:bCs/>
+          <w:sz w:val="22"/>
+          <w:szCs w:val="22"/>
+        </w:rPr>
+      </w:pPr>
+      <w:r>
+        <w:rPr>
+          <w:b/>
+          <w:bCs/>
+          <w:sz w:val="22"/>
+          <w:szCs w:val="22"/>
+        </w:rPr>
+        <w:t>1. Identificazione degli utent</w:t>
+      </w:r>
+      <w:r>
+        <w:rPr>
+          <w:b/>
+          <w:bCs/>
+          <w:sz w:val="22"/>
+          <w:szCs w:val="22"/>
+        </w:rPr>
+        <w:t>i</w:t>
+      </w:r>
+      <w:r>
+        <w:rPr>
+          <w:b/>
+          <w:bCs/>
+          <w:sz w:val="22"/>
+          <w:szCs w:val="22"/>
+        </w:rPr>
+        <w:t xml:space="preserve"> </w:t>
+      </w:r>
+    </w:p>
+    <w:p>
+      <w:pPr>
+        <w:numPr>
+          <w:ilvl w:val="0"/>
+          <w:numId w:val="6"/>
+        </w:numPr>
+        <w:rPr>
+          <w:sz w:val="22"/>
+          <w:szCs w:val="22"/>
+        </w:rPr>
+      </w:pPr>
+      <w:r>
+        <w:rPr>
+          <w:b/>
+          <w:bCs/>
+          <w:sz w:val="22"/>
+          <w:szCs w:val="22"/>
+        </w:rPr>
+        <w:t>Paziente</w:t>
+      </w:r>
+    </w:p>
+    <w:p>
+      <w:pPr>
+        <w:numPr>
+          <w:ilvl w:val="1"/>
+          <w:numId w:val="6"/>
+        </w:numPr>
+        <w:rPr>
+          <w:sz w:val="22"/>
+          <w:szCs w:val="22"/>
+        </w:rPr>
+      </w:pPr>
+      <w:r>
+        <w:rPr>
+          <w:sz w:val="22"/>
+          <w:szCs w:val="22"/>
+        </w:rPr>
+        <w:t>Prenota visite/esami</w:t>
+      </w:r>
+    </w:p>
+    <w:p>
+      <w:pPr>
+        <w:numPr>
+          <w:ilvl w:val="1"/>
+          <w:numId w:val="6"/>
+        </w:numPr>
+        <w:rPr>
+          <w:sz w:val="22"/>
+          <w:szCs w:val="22"/>
+        </w:rPr>
+      </w:pPr>
+      <w:r>
+        <w:rPr>
+          <w:sz w:val="22"/>
+          <w:szCs w:val="22"/>
+        </w:rPr>
+        <w:t xml:space="preserve">Visualizza </w:t>
+      </w:r>
+      <w:r>
+        <w:rPr>
+          <w:sz w:val="22"/>
+          <w:szCs w:val="22"/>
+        </w:rPr>
+        <w:t xml:space="preserve">lo </w:t>
+      </w:r>
+      <w:r>
+        <w:rPr>
+          <w:sz w:val="22"/>
+          <w:szCs w:val="22"/>
+        </w:rPr>
+        <w:t xml:space="preserve">storico </w:t>
+      </w:r>
+      <w:r>
+        <w:rPr>
+          <w:sz w:val="22"/>
+          <w:szCs w:val="22"/>
+        </w:rPr>
+        <w:t xml:space="preserve">delle </w:t>
+      </w:r>
+      <w:r>
+        <w:rPr>
+          <w:sz w:val="22"/>
+          <w:szCs w:val="22"/>
+        </w:rPr>
+        <w:t>prenotazioni</w:t>
+      </w:r>
+    </w:p>
+    <w:p>
+      <w:pPr>
+        <w:numPr>
+          <w:ilvl w:val="1"/>
+          <w:numId w:val="6"/>
+        </w:numPr>
+        <w:rPr>
+          <w:sz w:val="22"/>
+          <w:szCs w:val="22"/>
+        </w:rPr>
+      </w:pPr>
+      <w:r>
+        <w:rPr>
+          <w:sz w:val="22"/>
+          <w:szCs w:val="22"/>
+        </w:rPr>
+        <w:t>Riceve notifiche di promemoria</w:t>
+      </w:r>
+    </w:p>
+    <w:p>
+      <w:pPr>
+        <w:numPr>
+          <w:ilvl w:val="1"/>
+          <w:numId w:val="6"/>
+        </w:numPr>
+        <w:rPr>
+          <w:sz w:val="22"/>
+          <w:szCs w:val="22"/>
+        </w:rPr>
+      </w:pPr>
+      <w:r>
+        <w:rPr>
+          <w:sz w:val="22"/>
+          <w:szCs w:val="22"/>
+        </w:rPr>
+        <w:t>Consulta i sintomi delle malattie</w:t>
+      </w:r>
+    </w:p>
+    <w:p>
+      <w:pPr>
+        <w:numPr>
+          <w:ilvl w:val="0"/>
+          <w:numId w:val="6"/>
+        </w:numPr>
+        <w:rPr>
+          <w:sz w:val="22"/>
+          <w:szCs w:val="22"/>
+        </w:rPr>
+      </w:pPr>
+      <w:r>
+        <w:rPr>
+          <w:b/>
+          <w:bCs/>
+          <w:sz w:val="22"/>
+          <w:szCs w:val="22"/>
+        </w:rPr>
+        <w:t>Dipendente</w:t>
+      </w:r>
+      <w:r>
+        <w:rPr>
+          <w:b/>
+          <w:bCs/>
+          <w:sz w:val="22"/>
+          <w:szCs w:val="22"/>
+        </w:rPr>
+        <w:t xml:space="preserve"> della Struttura Sanitaria</w:t>
+      </w:r>
+    </w:p>
+    <w:p>
+      <w:pPr>
+        <w:numPr>
+          <w:ilvl w:val="1"/>
+          <w:numId w:val="6"/>
+        </w:numPr>
+        <w:rPr>
+          <w:sz w:val="22"/>
+          <w:szCs w:val="22"/>
+        </w:rPr>
+      </w:pPr>
+      <w:r>
+        <w:rPr>
+          <w:sz w:val="22"/>
+          <w:szCs w:val="22"/>
+        </w:rPr>
+        <w:t>Gestisce disponibilità e appuntamenti</w:t>
+      </w:r>
+    </w:p>
+    <w:p>
+      <w:pPr>
+        <w:numPr>
+          <w:ilvl w:val="1"/>
+          <w:numId w:val="6"/>
+        </w:numPr>
+        <w:rPr>
+          <w:sz w:val="22"/>
+          <w:szCs w:val="22"/>
+        </w:rPr>
+      </w:pPr>
+      <w:r>
+        <w:rPr>
+          <w:sz w:val="22"/>
+          <w:szCs w:val="22"/>
+        </w:rPr>
+        <w:t>Approva/rifiuta prenotazioni</w:t>
+      </w:r>
+    </w:p>
+    <w:p>
+      <w:pPr>
+        <w:numPr>
+          <w:ilvl w:val="0"/>
+          <w:numId w:val="6"/>
+        </w:numPr>
+        <w:rPr>
+          <w:sz w:val="22"/>
+          <w:szCs w:val="22"/>
+        </w:rPr>
+      </w:pPr>
+      <w:r>
+        <w:rPr>
+          <w:b/>
+          <w:bCs/>
+          <w:sz w:val="22"/>
+          <w:szCs w:val="22"/>
+        </w:rPr>
+        <w:t>Medico</w:t>
+      </w:r>
+    </w:p>
+    <w:p>
+      <w:pPr>
+        <w:numPr>
+          <w:ilvl w:val="1"/>
+          <w:numId w:val="6"/>
+        </w:numPr>
+        <w:rPr>
+          <w:sz w:val="22"/>
+          <w:szCs w:val="22"/>
+        </w:rPr>
+      </w:pPr>
+      <w:r>
+        <w:rPr>
+          <w:sz w:val="22"/>
+          <w:szCs w:val="22"/>
+        </w:rPr>
+        <w:t>Consulta agenda prenotazioni</w:t>
+      </w:r>
+    </w:p>
+    <w:p>
+      <w:pPr>
+        <w:numPr>
+          <w:ilvl w:val="1"/>
+          <w:numId w:val="6"/>
+        </w:numPr>
+        <w:rPr>
+          <w:sz w:val="22"/>
+          <w:szCs w:val="22"/>
+        </w:rPr>
+      </w:pPr>
+      <w:r>
+        <w:rPr>
+          <w:sz w:val="22"/>
+          <w:szCs w:val="22"/>
+        </w:rPr>
+        <w:t>Può aggiungere o modificare dati nella lista malattie/sintomi</w:t>
+      </w:r>
+    </w:p>
+    <w:p>
+      <w:pPr>
+        <w:rPr>
+          <w:sz w:val="22"/>
+          <w:szCs w:val="22"/>
+        </w:rPr>
+      </w:pPr>
+    </w:p>
+    <w:p>
+      <w:pPr>
+        <w:rPr>
+          <w:b/>
+          <w:bCs/>
+          <w:sz w:val="22"/>
+          <w:szCs w:val="22"/>
+        </w:rPr>
+      </w:pPr>
+      <w:r>
+        <w:rPr>
+          <w:b/>
+          <w:bCs/>
+          <w:sz w:val="22"/>
+          <w:szCs w:val="22"/>
+        </w:rPr>
+        <w:t>2. Identificazione dei sistemi esterni</w:t>
+      </w:r>
+    </w:p>
+    <w:p>
+      <w:pPr>
+        <w:numPr>
+          <w:ilvl w:val="0"/>
+          <w:numId w:val="7"/>
+        </w:numPr>
+        <w:rPr>
+          <w:sz w:val="22"/>
+          <w:szCs w:val="22"/>
+        </w:rPr>
+      </w:pPr>
+      <w:r>
+        <w:rPr>
+          <w:b/>
+          <w:bCs/>
+          <w:sz w:val="22"/>
+          <w:szCs w:val="22"/>
+        </w:rPr>
+        <w:t>Servizio di Notifica</w:t>
+      </w:r>
+      <w:r>
+        <w:rPr>
+          <w:sz w:val="22"/>
+          <w:szCs w:val="22"/>
+        </w:rPr>
+        <w:t xml:space="preserve"> (e</w:t>
+      </w:r>
+      <w:r>
+        <w:rPr>
+          <w:sz w:val="22"/>
+          <w:szCs w:val="22"/>
+        </w:rPr>
+        <w:t>-</w:t>
+      </w:r>
+      <w:r>
+        <w:rPr>
+          <w:sz w:val="22"/>
+          <w:szCs w:val="22"/>
+        </w:rPr>
+        <w:t>mail/SMS per conferme e promemoria)</w:t>
+      </w:r>
+    </w:p>
+    <w:p>
+      <w:pPr>
+        <w:numPr>
+          <w:ilvl w:val="0"/>
+          <w:numId w:val="7"/>
+        </w:numPr>
+        <w:rPr>
+          <w:sz w:val="22"/>
+          <w:szCs w:val="22"/>
+        </w:rPr>
+      </w:pPr>
+      <w:r>
+        <w:rPr>
+          <w:b/>
+          <w:bCs/>
+          <w:sz w:val="22"/>
+          <w:szCs w:val="22"/>
+        </w:rPr>
+        <w:t>Sistema di Autenticazione</w:t>
+      </w:r>
+      <w:r>
+        <w:rPr>
+          <w:sz w:val="22"/>
+          <w:szCs w:val="22"/>
+        </w:rPr>
+        <w:t xml:space="preserve"> (es. login via e</w:t>
+      </w:r>
+      <w:r>
+        <w:rPr>
+          <w:sz w:val="22"/>
+          <w:szCs w:val="22"/>
+        </w:rPr>
+        <w:t>-</w:t>
+      </w:r>
+      <w:r>
+        <w:rPr>
+          <w:sz w:val="22"/>
+          <w:szCs w:val="22"/>
+        </w:rPr>
+        <w:t>mail, Google)</w:t>
+      </w:r>
+    </w:p>
+    <w:p>
+      <w:pPr>
+        <w:rPr>
+          <w:sz w:val="22"/>
+          <w:szCs w:val="22"/>
+        </w:rPr>
+      </w:pPr>
+    </w:p>
+    <w:p>
+      <w:pPr>
+        <w:rPr>
+          <w:sz w:val="22"/>
+          <w:szCs w:val="22"/>
+        </w:rPr>
+      </w:pPr>
+    </w:p>
+    <w:p>
+      <w:pPr>
+        <w:rPr>
+          <w:b/>
+          <w:bCs/>
+          <w:sz w:val="22"/>
+          <w:szCs w:val="22"/>
+        </w:rPr>
+      </w:pPr>
+      <w:r>
+        <w:rPr>
+          <w:b/>
+          <w:bCs/>
+          <w:sz w:val="22"/>
+          <w:szCs w:val="22"/>
+        </w:rPr>
+        <w:t>3. Identificazione dei componenti interni</w:t>
+      </w:r>
+    </w:p>
+    <w:p>
+      <w:pPr>
+        <w:numPr>
+          <w:ilvl w:val="0"/>
+          <w:numId w:val="8"/>
+        </w:numPr>
+        <w:rPr>
+          <w:sz w:val="22"/>
+          <w:szCs w:val="22"/>
+        </w:rPr>
+      </w:pPr>
+      <w:r>
+        <w:rPr>
+          <w:b/>
+          <w:bCs/>
+          <w:sz w:val="22"/>
+          <w:szCs w:val="22"/>
+        </w:rPr>
+        <w:t xml:space="preserve">Modulo </w:t>
+      </w:r>
+      <w:r>
+        <w:rPr>
+          <w:b/>
+          <w:bCs/>
+          <w:sz w:val="22"/>
+          <w:szCs w:val="22"/>
+        </w:rPr>
+        <w:t>p</w:t>
+      </w:r>
+      <w:r>
+        <w:rPr>
+          <w:b/>
+          <w:bCs/>
+          <w:sz w:val="22"/>
+          <w:szCs w:val="22"/>
+        </w:rPr>
+        <w:t>renotazioni</w:t>
+      </w:r>
+      <w:r>
+        <w:rPr>
+          <w:sz w:val="22"/>
+          <w:szCs w:val="22"/>
+        </w:rPr>
+        <w:t xml:space="preserve"> (gestisce appuntamenti e disponibilità)</w:t>
+      </w:r>
+    </w:p>
+    <w:p>
+      <w:pPr>
+        <w:numPr>
+          <w:ilvl w:val="0"/>
+          <w:numId w:val="8"/>
+        </w:numPr>
+        <w:rPr>
+          <w:sz w:val="22"/>
+          <w:szCs w:val="22"/>
+        </w:rPr>
+      </w:pPr>
+      <w:r>
+        <w:rPr>
+          <w:b/>
+          <w:bCs/>
+          <w:sz w:val="22"/>
+          <w:szCs w:val="22"/>
+        </w:rPr>
+        <w:t xml:space="preserve">Modulo </w:t>
+      </w:r>
+      <w:r>
+        <w:rPr>
+          <w:b/>
+          <w:bCs/>
+          <w:sz w:val="22"/>
+          <w:szCs w:val="22"/>
+        </w:rPr>
+        <w:t>g</w:t>
+      </w:r>
+      <w:r>
+        <w:rPr>
+          <w:b/>
+          <w:bCs/>
+          <w:sz w:val="22"/>
+          <w:szCs w:val="22"/>
+        </w:rPr>
+        <w:t xml:space="preserve">estione </w:t>
+      </w:r>
+      <w:r>
+        <w:rPr>
+          <w:b/>
+          <w:bCs/>
+          <w:sz w:val="22"/>
+          <w:szCs w:val="22"/>
+        </w:rPr>
+        <w:t>u</w:t>
+      </w:r>
+      <w:r>
+        <w:rPr>
+          <w:b/>
+          <w:bCs/>
+          <w:sz w:val="22"/>
+          <w:szCs w:val="22"/>
+        </w:rPr>
+        <w:t>tenti</w:t>
+      </w:r>
+      <w:r>
+        <w:rPr>
+          <w:sz w:val="22"/>
+          <w:szCs w:val="22"/>
+        </w:rPr>
+        <w:t xml:space="preserve"> (registrazione, profili, ruoli)</w:t>
+      </w:r>
+    </w:p>
+    <w:p>
+      <w:pPr>
+        <w:numPr>
+          <w:ilvl w:val="0"/>
+          <w:numId w:val="8"/>
+        </w:numPr>
+        <w:rPr>
+          <w:sz w:val="22"/>
+          <w:szCs w:val="22"/>
+        </w:rPr>
+      </w:pPr>
+      <w:r>
+        <w:rPr>
+          <w:b/>
+          <w:bCs/>
+          <w:sz w:val="22"/>
+          <w:szCs w:val="22"/>
+        </w:rPr>
+        <w:lastRenderedPageBreak/>
+        <w:t xml:space="preserve">Modulo </w:t>
+      </w:r>
+      <w:r>
+        <w:rPr>
+          <w:b/>
+          <w:bCs/>
+          <w:sz w:val="22"/>
+          <w:szCs w:val="22"/>
+        </w:rPr>
+        <w:t xml:space="preserve">inserimento malattie/sintomi </w:t>
+      </w:r>
+      <w:r>
+        <w:rPr>
+          <w:sz w:val="22"/>
+          <w:szCs w:val="22"/>
+        </w:rPr>
+        <w:t>(</w:t>
+      </w:r>
+      <w:r>
+        <w:rPr>
+          <w:sz w:val="22"/>
+          <w:szCs w:val="22"/>
+        </w:rPr>
+        <w:t>per i medici</w:t>
+      </w:r>
+      <w:r>
+        <w:rPr>
+          <w:sz w:val="22"/>
+          <w:szCs w:val="22"/>
+        </w:rPr>
+        <w:t>)</w:t>
+      </w:r>
+    </w:p>
+    <w:p>
+      <w:pPr>
+        <w:numPr>
+          <w:ilvl w:val="0"/>
+          <w:numId w:val="8"/>
+        </w:numPr>
+        <w:rPr>
+          <w:sz w:val="22"/>
+          <w:szCs w:val="22"/>
+        </w:rPr>
+      </w:pPr>
+      <w:r>
+        <w:rPr>
+          <w:b/>
+          <w:bCs/>
+          <w:sz w:val="22"/>
+          <w:szCs w:val="22"/>
+        </w:rPr>
+        <w:t xml:space="preserve">Modulo </w:t>
+      </w:r>
+      <w:r>
+        <w:rPr>
+          <w:b/>
+          <w:bCs/>
+          <w:sz w:val="22"/>
+          <w:szCs w:val="22"/>
+        </w:rPr>
+        <w:t>n</w:t>
+      </w:r>
+      <w:r>
+        <w:rPr>
+          <w:b/>
+          <w:bCs/>
+          <w:sz w:val="22"/>
+          <w:szCs w:val="22"/>
+        </w:rPr>
+        <w:t>otifiche</w:t>
+      </w:r>
+      <w:r>
+        <w:rPr>
+          <w:sz w:val="22"/>
+          <w:szCs w:val="22"/>
+        </w:rPr>
+        <w:t xml:space="preserve"> (per promemoria e aggiornamenti)</w:t>
+      </w:r>
+    </w:p>
+    <w:p>
+      <w:pPr>
+        <w:numPr>
+          <w:ilvl w:val="0"/>
+          <w:numId w:val="8"/>
+        </w:numPr>
+        <w:rPr>
+          <w:sz w:val="22"/>
+          <w:szCs w:val="22"/>
+        </w:rPr>
+      </w:pPr>
+      <w:r>
+        <w:rPr>
+          <w:b/>
+          <w:bCs/>
+          <w:sz w:val="22"/>
+          <w:szCs w:val="22"/>
+        </w:rPr>
+        <w:t xml:space="preserve">Database </w:t>
+      </w:r>
+      <w:r>
+        <w:rPr>
+          <w:b/>
+          <w:bCs/>
+          <w:sz w:val="22"/>
+          <w:szCs w:val="22"/>
+        </w:rPr>
+        <w:t>i</w:t>
+      </w:r>
+      <w:r>
+        <w:rPr>
+          <w:b/>
+          <w:bCs/>
+          <w:sz w:val="22"/>
+          <w:szCs w:val="22"/>
+        </w:rPr>
+        <w:t>ntern</w:t>
+      </w:r>
+      <w:r>
+        <w:rPr>
+          <w:b/>
+          <w:bCs/>
+          <w:sz w:val="22"/>
+          <w:szCs w:val="22"/>
+        </w:rPr>
+        <w:t>o</w:t>
+      </w:r>
+      <w:r>
+        <w:rPr>
+          <w:sz w:val="22"/>
+          <w:szCs w:val="22"/>
+        </w:rPr>
+        <w:t xml:space="preserve"> (salvataggio di utenti, prenotazioni e dati correlati</w:t>
+      </w:r>
+      <w:r>
+        <w:rPr>
+          <w:sz w:val="22"/>
+          <w:szCs w:val="22"/>
+        </w:rPr>
+        <w:t>)</w:t>
+      </w:r>
+    </w:p>
+    <w:p>
+      <w:pPr>
+        <w:numPr>
+          <w:ilvl w:val="0"/>
+          <w:numId w:val="8"/>
+        </w:numPr>
+        <w:rPr>
+          <w:b/>
+          <w:bCs/>
+          <w:sz w:val="22"/>
+          <w:szCs w:val="22"/>
+        </w:rPr>
+      </w:pPr>
+      <w:r>
+        <w:rPr>
+          <w:b/>
+          <w:bCs/>
+          <w:sz w:val="22"/>
+          <w:szCs w:val="22"/>
+        </w:rPr>
+        <w:t xml:space="preserve">Database </w:t>
+      </w:r>
+      <w:r>
+        <w:rPr>
+          <w:b/>
+          <w:bCs/>
+          <w:sz w:val="22"/>
+          <w:szCs w:val="22"/>
+        </w:rPr>
+        <w:t>interno per malattie/sintomi</w:t>
+      </w:r>
+    </w:p>
+    <w:p>
+      <w:pPr>
+        <w:rPr>
+          <w:b/>
+          <w:bCs/>
+          <w:sz w:val="22"/>
+          <w:szCs w:val="22"/>
+        </w:rPr>
+      </w:pPr>
+    </w:p>
+    <w:p>
+      <w:pPr>
+        <w:rPr>
+          <w:b/>
+          <w:bCs/>
+          <w:sz w:val="22"/>
+          <w:szCs w:val="22"/>
+        </w:rPr>
+      </w:pPr>
+      <w:r>
+        <w:rPr>
+          <w:b/>
+          <w:bCs/>
+          <w:sz w:val="22"/>
+          <w:szCs w:val="22"/>
+        </w:rPr>
+        <w:t>4</w:t>
+      </w:r>
+      <w:r>
+        <w:rPr>
+          <w:b/>
+          <w:bCs/>
+          <w:sz w:val="22"/>
+          <w:szCs w:val="22"/>
+        </w:rPr>
+        <w:t>. Definizione dei ruoli degli attori</w:t>
+      </w:r>
+    </w:p>
+    <w:p>
+      <w:pPr>
+        <w:numPr>
+          <w:ilvl w:val="0"/>
+          <w:numId w:val="9"/>
+        </w:numPr>
+        <w:rPr>
+          <w:b/>
+          <w:bCs/>
+          <w:sz w:val="22"/>
+          <w:szCs w:val="22"/>
+        </w:rPr>
+      </w:pPr>
+      <w:r>
+        <w:rPr>
+          <w:b/>
+          <w:bCs/>
+          <w:sz w:val="22"/>
+          <w:szCs w:val="22"/>
+        </w:rPr>
+        <w:t xml:space="preserve">Paziente → </w:t>
+      </w:r>
+      <w:r>
+        <w:rPr>
+          <w:sz w:val="22"/>
+          <w:szCs w:val="22"/>
+        </w:rPr>
+        <w:t>utente con accesso alle funzioni di prenotazione</w:t>
+      </w:r>
+      <w:r>
+        <w:rPr>
+          <w:sz w:val="22"/>
+          <w:szCs w:val="22"/>
+        </w:rPr>
+        <w:t>,</w:t>
+      </w:r>
+      <w:r>
+        <w:rPr>
+          <w:sz w:val="22"/>
+          <w:szCs w:val="22"/>
+        </w:rPr>
+        <w:t xml:space="preserve"> consultazione</w:t>
+      </w:r>
+      <w:r>
+        <w:rPr>
+          <w:sz w:val="22"/>
+          <w:szCs w:val="22"/>
+        </w:rPr>
+        <w:t xml:space="preserve"> database </w:t>
+      </w:r>
+      <w:r>
+        <w:rPr>
+          <w:sz w:val="22"/>
+          <w:szCs w:val="22"/>
+        </w:rPr>
+        <w:t>malattie/sintomi</w:t>
+      </w:r>
+      <w:r>
+        <w:rPr>
+          <w:sz w:val="22"/>
+          <w:szCs w:val="22"/>
+        </w:rPr>
+        <w:t xml:space="preserve"> e ricezione notifiche</w:t>
+      </w:r>
+    </w:p>
+    <w:p>
+      <w:pPr>
+        <w:numPr>
+          <w:ilvl w:val="0"/>
+          <w:numId w:val="9"/>
+        </w:numPr>
+        <w:rPr>
+          <w:sz w:val="22"/>
+          <w:szCs w:val="22"/>
+        </w:rPr>
+      </w:pPr>
+      <w:r>
+        <w:rPr>
+          <w:b/>
+          <w:bCs/>
+          <w:sz w:val="22"/>
+          <w:szCs w:val="22"/>
+        </w:rPr>
+        <w:t>Dipendente</w:t>
+      </w:r>
+      <w:r>
+        <w:rPr>
+          <w:b/>
+          <w:bCs/>
+          <w:sz w:val="22"/>
+          <w:szCs w:val="22"/>
+        </w:rPr>
+        <w:t xml:space="preserve"> → </w:t>
+      </w:r>
+      <w:r>
+        <w:rPr>
+          <w:sz w:val="22"/>
+          <w:szCs w:val="22"/>
+        </w:rPr>
+        <w:t>responsabile della gestione delle disponibilità e degli appuntamenti</w:t>
+      </w:r>
+    </w:p>
+    <w:p>
+      <w:pPr>
+        <w:numPr>
+          <w:ilvl w:val="0"/>
+          <w:numId w:val="8"/>
+        </w:numPr>
+        <w:rPr>
+          <w:b/>
+          <w:bCs/>
+          <w:sz w:val="22"/>
+          <w:szCs w:val="22"/>
+        </w:rPr>
+      </w:pPr>
+      <w:r>
+        <w:rPr>
+          <w:b/>
+          <w:bCs/>
+          <w:sz w:val="22"/>
+          <w:szCs w:val="22"/>
+        </w:rPr>
+        <w:t xml:space="preserve">Medico → </w:t>
+      </w:r>
+      <w:r>
+        <w:rPr>
+          <w:sz w:val="22"/>
+          <w:szCs w:val="22"/>
+        </w:rPr>
+        <w:t>accesso limitato per visualizzare gli appuntamenti e modifica</w:t>
+      </w:r>
+      <w:r>
+        <w:rPr>
+          <w:sz w:val="22"/>
+          <w:szCs w:val="22"/>
+        </w:rPr>
+        <w:t>re</w:t>
+      </w:r>
+      <w:r>
+        <w:rPr>
+          <w:sz w:val="22"/>
+          <w:szCs w:val="22"/>
+        </w:rPr>
+        <w:t xml:space="preserve"> dati nel database malattie/sintomi</w:t>
+      </w:r>
+    </w:p>
+    <w:p>
+      <w:pPr>
+        <w:rPr>
+          <w:b/>
+          <w:bCs/>
+          <w:sz w:val="22"/>
+          <w:szCs w:val="22"/>
+        </w:rPr>
+      </w:pPr>
+    </w:p>
+    <w:p>
+      <w:pPr>
+        <w:rPr>
+          <w:b/>
+          <w:bCs/>
+          <w:sz w:val="22"/>
+          <w:szCs w:val="22"/>
+        </w:rPr>
+      </w:pPr>
+      <w:r>
+        <w:rPr>
+          <w:b/>
+          <w:bCs/>
+          <w:sz w:val="22"/>
+          <w:szCs w:val="22"/>
+        </w:rPr>
+        <w:t>5. Analisi delle interazioni degli attori con il sistema</w:t>
+      </w:r>
+    </w:p>
+    <w:p>
+      <w:pPr>
+        <w:numPr>
+          <w:ilvl w:val="0"/>
+          <w:numId w:val="11"/>
+        </w:numPr>
+        <w:rPr>
+          <w:sz w:val="22"/>
+          <w:szCs w:val="22"/>
+        </w:rPr>
+      </w:pPr>
+      <w:r>
+        <w:rPr>
+          <w:sz w:val="22"/>
+          <w:szCs w:val="22"/>
+        </w:rPr>
+        <w:t xml:space="preserve">Il </w:t>
+      </w:r>
+      <w:r>
+        <w:rPr>
+          <w:b/>
+          <w:bCs/>
+          <w:sz w:val="22"/>
+          <w:szCs w:val="22"/>
+        </w:rPr>
+        <w:t>paziente</w:t>
+      </w:r>
+      <w:r>
+        <w:rPr>
+          <w:sz w:val="22"/>
+          <w:szCs w:val="22"/>
+        </w:rPr>
+        <w:t xml:space="preserve"> interagisce con il modulo gestione utenti per la registrazione ed il login, con il modulo di prenotazione per fissare appuntamenti, con il sistema di notifiche per ricevere aggiornamenti e con i database per consultare lo storico delle prenotazioni e la sezione malattie/sintomi.</w:t>
+      </w:r>
+    </w:p>
+    <w:p>
+      <w:pPr>
+        <w:numPr>
+          <w:ilvl w:val="0"/>
+          <w:numId w:val="11"/>
+        </w:numPr>
+        <w:rPr>
+          <w:sz w:val="22"/>
+          <w:szCs w:val="22"/>
+        </w:rPr>
+      </w:pPr>
+      <w:r>
+        <w:rPr>
+          <w:sz w:val="22"/>
+          <w:szCs w:val="22"/>
+        </w:rPr>
+        <w:t xml:space="preserve">Il </w:t>
+      </w:r>
+      <w:r>
+        <w:rPr>
+          <w:b/>
+          <w:bCs/>
+          <w:sz w:val="22"/>
+          <w:szCs w:val="22"/>
+        </w:rPr>
+        <w:t>dipendente</w:t>
+      </w:r>
+      <w:r>
+        <w:rPr>
+          <w:sz w:val="22"/>
+          <w:szCs w:val="22"/>
+        </w:rPr>
+        <w:t xml:space="preserve"> interagisce con il modulo gestione utenti per la registrazione ed il login, con il modulo prenotazioni per modificare le disponibilità e confermare o rifiutare appuntamenti.</w:t>
+      </w:r>
+    </w:p>
+    <w:p>
+      <w:pPr>
+        <w:numPr>
+          <w:ilvl w:val="0"/>
+          <w:numId w:val="11"/>
+        </w:numPr>
+        <w:rPr>
+          <w:sz w:val="22"/>
+          <w:szCs w:val="22"/>
+        </w:rPr>
+      </w:pPr>
+      <w:r>
+        <w:rPr>
+          <w:sz w:val="22"/>
+          <w:szCs w:val="22"/>
+        </w:rPr>
+        <w:t xml:space="preserve">Il </w:t>
+      </w:r>
+      <w:r>
+        <w:rPr>
+          <w:b/>
+          <w:bCs/>
+          <w:sz w:val="22"/>
+          <w:szCs w:val="22"/>
+        </w:rPr>
+        <w:t>medico</w:t>
+      </w:r>
+      <w:r>
+        <w:rPr>
+          <w:sz w:val="22"/>
+          <w:szCs w:val="22"/>
+        </w:rPr>
+        <w:t xml:space="preserve"> interagisce con il modulo gestione utenti per la registrazione ed il login, con il modulo prenotazioni per consultare l’agenda delle prenotazioni e con il database malattie/sintomi per aggiungere o modificare dati.</w:t>
+      </w:r>
+    </w:p>
+    <w:p>
+      <w:pPr>
+        <w:rPr>
+          <w:sz w:val="22"/>
+          <w:szCs w:val="22"/>
+        </w:rPr>
+      </w:pPr>
+    </w:p>
+    <w:p>
+      <w:pPr>
+        <w:numPr>
+          <w:ilvl w:val="0"/>
+          <w:numId w:val="11"/>
+        </w:numPr>
+        <w:rPr>
+          <w:sz w:val="22"/>
+          <w:szCs w:val="22"/>
+        </w:rPr>
+      </w:pPr>
+      <w:r>
+        <w:rPr>
+          <w:sz w:val="22"/>
+          <w:szCs w:val="22"/>
+        </w:rPr>
+        <w:t xml:space="preserve">Il </w:t>
+      </w:r>
+      <w:r>
+        <w:rPr>
+          <w:b/>
+          <w:bCs/>
+          <w:sz w:val="22"/>
+          <w:szCs w:val="22"/>
+        </w:rPr>
+        <w:t>modulo prenotazioni</w:t>
+      </w:r>
+      <w:r>
+        <w:rPr>
+          <w:sz w:val="22"/>
+          <w:szCs w:val="22"/>
+        </w:rPr>
+        <w:t xml:space="preserve"> interagisce con il database interno per gestire gli appuntamenti e la disponibilità, con il modulo notifiche per inviare promemoria agli utenti e con i</w:t>
+      </w:r>
+      <w:r>
+        <w:rPr>
+          <w:sz w:val="22"/>
+          <w:szCs w:val="22"/>
+        </w:rPr>
+        <w:t>l database interno per</w:t>
+      </w:r>
+      <w:r>
+        <w:rPr>
+          <w:sz w:val="22"/>
+          <w:szCs w:val="22"/>
+        </w:rPr>
+        <w:t xml:space="preserve"> aggiornare le informazioni sulle disponibilità.</w:t>
+      </w:r>
+    </w:p>
+    <w:p>
+      <w:pPr>
+        <w:numPr>
+          <w:ilvl w:val="0"/>
+          <w:numId w:val="11"/>
+        </w:numPr>
+        <w:rPr>
+          <w:sz w:val="22"/>
+          <w:szCs w:val="22"/>
+        </w:rPr>
+      </w:pPr>
+      <w:r>
+        <w:rPr>
+          <w:sz w:val="22"/>
+          <w:szCs w:val="22"/>
+        </w:rPr>
+        <w:t xml:space="preserve">Il </w:t>
+      </w:r>
+      <w:r>
+        <w:rPr>
+          <w:b/>
+          <w:bCs/>
+          <w:sz w:val="22"/>
+          <w:szCs w:val="22"/>
+        </w:rPr>
+        <w:t>modulo gestione utenti</w:t>
+      </w:r>
+      <w:r>
+        <w:rPr>
+          <w:sz w:val="22"/>
+          <w:szCs w:val="22"/>
+        </w:rPr>
+        <w:t xml:space="preserve"> interagisce con il sistema di autenticazione per la verifica delle credenziali e con il database interno per memorizzare profili e ruoli degli utenti.</w:t>
+      </w:r>
+    </w:p>
+    <w:p>
+      <w:pPr>
+        <w:numPr>
+          <w:ilvl w:val="0"/>
+          <w:numId w:val="11"/>
+        </w:numPr>
+        <w:rPr>
+          <w:sz w:val="22"/>
+          <w:szCs w:val="22"/>
+        </w:rPr>
+      </w:pPr>
+      <w:r>
+        <w:rPr>
+          <w:sz w:val="22"/>
+          <w:szCs w:val="22"/>
+        </w:rPr>
+        <w:t xml:space="preserve">Il </w:t>
+      </w:r>
+      <w:r>
+        <w:rPr>
+          <w:b/>
+          <w:bCs/>
+          <w:sz w:val="22"/>
+          <w:szCs w:val="22"/>
+        </w:rPr>
+        <w:t>modulo</w:t>
+      </w:r>
+      <w:r>
+        <w:rPr>
+          <w:sz w:val="22"/>
+          <w:szCs w:val="22"/>
+        </w:rPr>
+        <w:t xml:space="preserve"> </w:t>
+      </w:r>
+      <w:r>
+        <w:rPr>
+          <w:b/>
+          <w:bCs/>
+          <w:sz w:val="22"/>
+          <w:szCs w:val="22"/>
+        </w:rPr>
+        <w:t>notifiche</w:t>
+      </w:r>
+      <w:r>
+        <w:rPr>
+          <w:sz w:val="22"/>
+          <w:szCs w:val="22"/>
+        </w:rPr>
+        <w:t xml:space="preserve"> interagisce con il database interno per recuperare le prenotazioni e con il servizio di notifica (e-mail/SMS) per l’invio di promemoria e conferme agli utenti.</w:t>
+      </w:r>
+    </w:p>
+    <w:p>
+      <w:pPr>
+        <w:numPr>
+          <w:ilvl w:val="0"/>
+          <w:numId w:val="11"/>
+        </w:numPr>
+        <w:rPr>
+          <w:sz w:val="22"/>
+          <w:szCs w:val="22"/>
+        </w:rPr>
+      </w:pPr>
+      <w:r>
+        <w:rPr>
+          <w:sz w:val="22"/>
+          <w:szCs w:val="22"/>
+        </w:rPr>
+        <w:t xml:space="preserve">Il </w:t>
+      </w:r>
+      <w:r>
+        <w:rPr>
+          <w:b/>
+          <w:bCs/>
+          <w:sz w:val="22"/>
+          <w:szCs w:val="22"/>
+        </w:rPr>
+        <w:t>modulo</w:t>
+      </w:r>
+      <w:r>
+        <w:rPr>
+          <w:sz w:val="22"/>
+          <w:szCs w:val="22"/>
+        </w:rPr>
+        <w:t xml:space="preserve"> </w:t>
+      </w:r>
+      <w:r>
+        <w:rPr>
+          <w:b/>
+          <w:bCs/>
+          <w:sz w:val="22"/>
+          <w:szCs w:val="22"/>
+        </w:rPr>
+        <w:t>inserimento</w:t>
+      </w:r>
+      <w:r>
+        <w:rPr>
+          <w:sz w:val="22"/>
+          <w:szCs w:val="22"/>
+        </w:rPr>
+        <w:t xml:space="preserve"> </w:t>
+      </w:r>
+      <w:r>
+        <w:rPr>
+          <w:b/>
+          <w:bCs/>
+          <w:sz w:val="22"/>
+          <w:szCs w:val="22"/>
+        </w:rPr>
+        <w:t>malattie/sintomi</w:t>
+      </w:r>
+      <w:r>
+        <w:rPr>
+          <w:sz w:val="22"/>
+          <w:szCs w:val="22"/>
+        </w:rPr>
+        <w:t xml:space="preserve"> interagisce con il database interno per malattie/sintomi per salvare e aggiornare informazioni, consentendo ai medici di modificarle e ai pazienti di consultarle.</w:t>
+      </w:r>
+    </w:p>
+    <w:p>
+      <w:pPr>
+        <w:numPr>
+          <w:ilvl w:val="0"/>
+          <w:numId w:val="11"/>
+        </w:numPr>
+        <w:rPr>
+          <w:sz w:val="22"/>
+          <w:szCs w:val="22"/>
+        </w:rPr>
+      </w:pPr>
+      <w:r>
+        <w:rPr>
+          <w:sz w:val="22"/>
+          <w:szCs w:val="22"/>
+        </w:rPr>
+        <w:t xml:space="preserve">Il </w:t>
+      </w:r>
+      <w:r>
+        <w:rPr>
+          <w:b/>
+          <w:bCs/>
+          <w:sz w:val="22"/>
+          <w:szCs w:val="22"/>
+        </w:rPr>
+        <w:t>database interno</w:t>
+      </w:r>
+      <w:r>
+        <w:rPr>
+          <w:sz w:val="22"/>
+          <w:szCs w:val="22"/>
+        </w:rPr>
+        <w:t xml:space="preserve"> interagisce con il modulo prenotazioni, il modulo gestione utenti e il modulo notifiche per archiviare e fornire dati sulle prenotazioni, utenti e notifiche inviate.</w:t>
+      </w:r>
+    </w:p>
+    <w:p>
+      <w:pPr>
+        <w:numPr>
+          <w:ilvl w:val="0"/>
+          <w:numId w:val="11"/>
+        </w:numPr>
+        <w:rPr>
+          <w:sz w:val="22"/>
+          <w:szCs w:val="22"/>
+        </w:rPr>
+      </w:pPr>
+      <w:r>
+        <w:rPr>
+          <w:sz w:val="22"/>
+          <w:szCs w:val="22"/>
+        </w:rPr>
+        <w:lastRenderedPageBreak/>
+        <w:t xml:space="preserve">Il </w:t>
+      </w:r>
+      <w:r>
+        <w:rPr>
+          <w:b/>
+          <w:bCs/>
+          <w:sz w:val="22"/>
+          <w:szCs w:val="22"/>
+        </w:rPr>
+        <w:t>database interno per malattie/sintomi</w:t>
+      </w:r>
+      <w:r>
+        <w:rPr>
+          <w:sz w:val="22"/>
+          <w:szCs w:val="22"/>
+        </w:rPr>
+        <w:t xml:space="preserve"> interagisce con il modulo inserimento malattie/sintomi per memorizzare le informazioni sulle patologie e sintomi e con il modulo prenotazioni per consentire agli utenti di consultarle.</w:t>
+      </w:r>
+    </w:p>
+    <w:p>
+      <w:pPr>
+        <w:rPr>
+          <w:sz w:val="22"/>
+          <w:szCs w:val="22"/>
+        </w:rPr>
+      </w:pPr>
+    </w:p>
+    <w:p>
+      <w:pPr>
+        <w:numPr>
+          <w:ilvl w:val="0"/>
+          <w:numId w:val="11"/>
+        </w:numPr>
+        <w:rPr>
+          <w:sz w:val="22"/>
+          <w:szCs w:val="22"/>
+        </w:rPr>
+      </w:pPr>
+      <w:r>
+        <w:rPr>
+          <w:sz w:val="22"/>
+          <w:szCs w:val="22"/>
+        </w:rPr>
+        <w:t xml:space="preserve">Il </w:t>
+      </w:r>
+      <w:r>
+        <w:rPr>
+          <w:b/>
+          <w:bCs/>
+          <w:sz w:val="22"/>
+          <w:szCs w:val="22"/>
+        </w:rPr>
+        <w:t>servizio di notifica</w:t>
+      </w:r>
+      <w:r>
+        <w:rPr>
+          <w:sz w:val="22"/>
+          <w:szCs w:val="22"/>
+        </w:rPr>
+        <w:t xml:space="preserve"> (e-mail/SMS) interagisce con il modulo notifiche per ricevere richieste di invio di messaggi di conferma e promemoria agli utenti.</w:t>
+      </w:r>
+    </w:p>
+    <w:p>
+      <w:pPr>
+        <w:numPr>
+          <w:ilvl w:val="0"/>
+          <w:numId w:val="11"/>
+        </w:numPr>
+        <w:rPr>
+          <w:sz w:val="22"/>
+          <w:szCs w:val="22"/>
+        </w:rPr>
+      </w:pPr>
+      <w:r>
+        <w:rPr>
+          <w:sz w:val="22"/>
+          <w:szCs w:val="22"/>
+        </w:rPr>
+        <w:t xml:space="preserve">Il </w:t>
+      </w:r>
+      <w:r>
+        <w:rPr>
+          <w:b/>
+          <w:bCs/>
+          <w:sz w:val="22"/>
+          <w:szCs w:val="22"/>
+        </w:rPr>
+        <w:t>sistema di autenticazione</w:t>
+      </w:r>
+      <w:r>
+        <w:rPr>
+          <w:sz w:val="22"/>
+          <w:szCs w:val="22"/>
+        </w:rPr>
+        <w:t xml:space="preserve"> interagisce con il modulo gestione utenti per verificare le credenziali degli utenti al momento del login.</w:t>
+      </w:r>
+    </w:p>
+    <w:p>
+      <w:pPr>
+        <w:rPr>
+          <w:sz w:val="22"/>
+          <w:szCs w:val="22"/>
+        </w:rPr>
+      </w:pPr>
+    </w:p>
+    <w:p>
+      <w:pPr>
+        <w:rPr>
+          <w:b/>
+          <w:bCs/>
+          <w:sz w:val="22"/>
+          <w:szCs w:val="22"/>
+        </w:rPr>
+      </w:pPr>
+      <w:r>
+        <w:rPr>
+          <w:b/>
+          <w:bCs/>
+          <w:sz w:val="22"/>
+          <w:szCs w:val="22"/>
+        </w:rPr>
+        <w:t>6. Identificazione dei permessi di accesso</w:t>
+      </w:r>
+    </w:p>
+    <w:p>
+      <w:pPr>
         <w:pStyle w:val="Paragrafoelenco"/>
         <w:numPr>
           <w:ilvl w:val="0"/>
-          <w:numId w:val="2"/>
+          <w:numId w:val="13"/>
         </w:numPr>
         <w:rPr>
-          <w:sz w:val="22"/>
-          <w:szCs w:val="22"/>
-        </w:rPr>
-      </w:pPr>
-      <w:r>
-        <w:rPr>
-          <w:sz w:val="22"/>
-          <w:szCs w:val="22"/>
-        </w:rPr>
-        <w:t>Utenti</w:t>
+          <w:b/>
+          <w:bCs/>
+          <w:sz w:val="22"/>
+          <w:szCs w:val="22"/>
+        </w:rPr>
+      </w:pPr>
+      <w:r>
+        <w:rPr>
+          <w:b/>
+          <w:bCs/>
+          <w:sz w:val="22"/>
+          <w:szCs w:val="22"/>
+        </w:rPr>
+        <w:t xml:space="preserve">Paziente </w:t>
+      </w:r>
+      <w:r>
+        <w:rPr>
+          <w:b/>
+          <w:bCs/>
+          <w:sz w:val="22"/>
+          <w:szCs w:val="22"/>
+        </w:rPr>
+        <w:t>→</w:t>
+      </w:r>
+      <w:r>
+        <w:rPr>
+          <w:b/>
+          <w:bCs/>
+          <w:sz w:val="22"/>
+          <w:szCs w:val="22"/>
+        </w:rPr>
+        <w:t xml:space="preserve"> </w:t>
+      </w:r>
+      <w:r>
+        <w:rPr>
+          <w:sz w:val="22"/>
+          <w:szCs w:val="22"/>
+        </w:rPr>
+        <w:t>modulo prenotazioni – database interno/malattie sintomi (in sola lettura)</w:t>
+      </w:r>
+      <w:r>
+        <w:rPr>
+          <w:sz w:val="22"/>
+          <w:szCs w:val="22"/>
+        </w:rPr>
+        <w:t xml:space="preserve"> – s</w:t>
+      </w:r>
+      <w:r>
+        <w:rPr>
+          <w:sz w:val="22"/>
+          <w:szCs w:val="22"/>
+        </w:rPr>
+        <w:t xml:space="preserve">istema di </w:t>
+      </w:r>
+      <w:r>
+        <w:rPr>
+          <w:sz w:val="22"/>
+          <w:szCs w:val="22"/>
+        </w:rPr>
+        <w:t>a</w:t>
+      </w:r>
+      <w:r>
+        <w:rPr>
+          <w:sz w:val="22"/>
+          <w:szCs w:val="22"/>
+        </w:rPr>
+        <w:t>utenticazione</w:t>
       </w:r>
     </w:p>
     <w:p>
@@ -1640,19 +3137,83 @@
         <w:pStyle w:val="Paragrafoelenco"/>
         <w:numPr>
           <w:ilvl w:val="0"/>
-          <w:numId w:val="2"/>
+          <w:numId w:val="13"/>
         </w:numPr>
         <w:rPr>
-          <w:sz w:val="22"/>
-          <w:szCs w:val="22"/>
-        </w:rPr>
-      </w:pPr>
-      <w:r>
-        <w:rPr>
-          <w:sz w:val="22"/>
-          <w:szCs w:val="22"/>
-        </w:rPr>
-        <w:t>Sistemi interni</w:t>
+          <w:b/>
+          <w:bCs/>
+          <w:sz w:val="22"/>
+          <w:szCs w:val="22"/>
+        </w:rPr>
+      </w:pPr>
+      <w:r>
+        <w:rPr>
+          <w:b/>
+          <w:bCs/>
+          <w:sz w:val="22"/>
+          <w:szCs w:val="22"/>
+        </w:rPr>
+        <w:t xml:space="preserve">Dipendente </w:t>
+      </w:r>
+      <w:r>
+        <w:rPr>
+          <w:b/>
+          <w:bCs/>
+          <w:sz w:val="22"/>
+          <w:szCs w:val="22"/>
+        </w:rPr>
+        <w:t>→</w:t>
+      </w:r>
+      <w:r>
+        <w:rPr>
+          <w:b/>
+          <w:bCs/>
+          <w:sz w:val="22"/>
+          <w:szCs w:val="22"/>
+        </w:rPr>
+        <w:t xml:space="preserve"> </w:t>
+      </w:r>
+      <w:r>
+        <w:rPr>
+          <w:sz w:val="22"/>
+          <w:szCs w:val="22"/>
+        </w:rPr>
+        <w:t>modulo prenotazioni</w:t>
+      </w:r>
+      <w:r>
+        <w:rPr>
+          <w:sz w:val="22"/>
+          <w:szCs w:val="22"/>
+        </w:rPr>
+        <w:t xml:space="preserve"> - s</w:t>
+      </w:r>
+      <w:r>
+        <w:rPr>
+          <w:sz w:val="22"/>
+          <w:szCs w:val="22"/>
+        </w:rPr>
+        <w:t xml:space="preserve">istema di </w:t>
+      </w:r>
+      <w:r>
+        <w:rPr>
+          <w:sz w:val="22"/>
+          <w:szCs w:val="22"/>
+        </w:rPr>
+        <w:t>a</w:t>
+      </w:r>
+      <w:r>
+        <w:rPr>
+          <w:sz w:val="22"/>
+          <w:szCs w:val="22"/>
+        </w:rPr>
+        <w:t>utenticazione</w:t>
+      </w:r>
+      <w:r>
+        <w:rPr>
+          <w:sz w:val="22"/>
+          <w:szCs w:val="22"/>
+        </w:rPr>
+        <w:t xml:space="preserve"> – database interno</w:t>
       </w:r>
     </w:p>
     <w:p>
@@ -1660,20 +3221,533 @@
         <w:pStyle w:val="Paragrafoelenco"/>
         <w:numPr>
           <w:ilvl w:val="0"/>
-          <w:numId w:val="2"/>
+          <w:numId w:val="13"/>
         </w:numPr>
         <w:rPr>
-          <w:sz w:val="22"/>
-          <w:szCs w:val="22"/>
-        </w:rPr>
-      </w:pPr>
-      <w:r>
-        <w:rPr>
-          <w:sz w:val="22"/>
-          <w:szCs w:val="22"/>
-        </w:rPr>
-        <w:t>Sistemi esterni</w:t>
-      </w:r>
+          <w:b/>
+          <w:bCs/>
+          <w:sz w:val="22"/>
+          <w:szCs w:val="22"/>
+        </w:rPr>
+      </w:pPr>
+      <w:r>
+        <w:rPr>
+          <w:b/>
+          <w:bCs/>
+          <w:sz w:val="22"/>
+          <w:szCs w:val="22"/>
+        </w:rPr>
+        <w:t xml:space="preserve">Medico </w:t>
+      </w:r>
+      <w:r>
+        <w:rPr>
+          <w:b/>
+          <w:bCs/>
+          <w:sz w:val="22"/>
+          <w:szCs w:val="22"/>
+        </w:rPr>
+        <w:t>→</w:t>
+      </w:r>
+      <w:r>
+        <w:rPr>
+          <w:b/>
+          <w:bCs/>
+          <w:sz w:val="22"/>
+          <w:szCs w:val="22"/>
+        </w:rPr>
+        <w:t xml:space="preserve"> </w:t>
+      </w:r>
+      <w:r>
+        <w:rPr>
+          <w:sz w:val="22"/>
+          <w:szCs w:val="22"/>
+        </w:rPr>
+        <w:t>s</w:t>
+      </w:r>
+      <w:r>
+        <w:rPr>
+          <w:sz w:val="22"/>
+          <w:szCs w:val="22"/>
+        </w:rPr>
+        <w:t xml:space="preserve">istema di </w:t>
+      </w:r>
+      <w:r>
+        <w:rPr>
+          <w:sz w:val="22"/>
+          <w:szCs w:val="22"/>
+        </w:rPr>
+        <w:t>a</w:t>
+      </w:r>
+      <w:r>
+        <w:rPr>
+          <w:sz w:val="22"/>
+          <w:szCs w:val="22"/>
+        </w:rPr>
+        <w:t>utenticazion</w:t>
+      </w:r>
+      <w:r>
+        <w:rPr>
+          <w:sz w:val="22"/>
+          <w:szCs w:val="22"/>
+        </w:rPr>
+        <w:t>e - d</w:t>
+      </w:r>
+      <w:r>
+        <w:rPr>
+          <w:sz w:val="22"/>
+          <w:szCs w:val="22"/>
+        </w:rPr>
+        <w:t>atabase interno per malattie/sintomi</w:t>
+      </w:r>
+      <w:r>
+        <w:rPr>
+          <w:sz w:val="22"/>
+          <w:szCs w:val="22"/>
+        </w:rPr>
+        <w:t xml:space="preserve"> - d</w:t>
+      </w:r>
+      <w:r>
+        <w:rPr>
+          <w:sz w:val="22"/>
+          <w:szCs w:val="22"/>
+        </w:rPr>
+        <w:t>atabase interno</w:t>
+      </w:r>
+      <w:r>
+        <w:rPr>
+          <w:sz w:val="22"/>
+          <w:szCs w:val="22"/>
+        </w:rPr>
+        <w:t xml:space="preserve"> – modulo di inserimento malattie/sintomi</w:t>
+      </w:r>
+    </w:p>
+    <w:p>
+      <w:pPr>
+        <w:pStyle w:val="Paragrafoelenco"/>
+        <w:numPr>
+          <w:ilvl w:val="0"/>
+          <w:numId w:val="13"/>
+        </w:numPr>
+        <w:rPr>
+          <w:b/>
+          <w:bCs/>
+          <w:sz w:val="22"/>
+          <w:szCs w:val="22"/>
+        </w:rPr>
+      </w:pPr>
+      <w:r>
+        <w:rPr>
+          <w:b/>
+          <w:bCs/>
+          <w:sz w:val="22"/>
+          <w:szCs w:val="22"/>
+        </w:rPr>
+        <w:t xml:space="preserve">Modulo prenotazioni </w:t>
+      </w:r>
+      <w:r>
+        <w:rPr>
+          <w:b/>
+          <w:bCs/>
+          <w:sz w:val="22"/>
+          <w:szCs w:val="22"/>
+        </w:rPr>
+        <w:t>→</w:t>
+      </w:r>
+      <w:r>
+        <w:rPr>
+          <w:b/>
+          <w:bCs/>
+          <w:sz w:val="22"/>
+          <w:szCs w:val="22"/>
+        </w:rPr>
+        <w:t xml:space="preserve"> </w:t>
+      </w:r>
+      <w:r>
+        <w:rPr>
+          <w:sz w:val="22"/>
+          <w:szCs w:val="22"/>
+        </w:rPr>
+        <w:t xml:space="preserve">database interno </w:t>
+      </w:r>
+    </w:p>
+    <w:p>
+      <w:pPr>
+        <w:pStyle w:val="Paragrafoelenco"/>
+        <w:numPr>
+          <w:ilvl w:val="0"/>
+          <w:numId w:val="13"/>
+        </w:numPr>
+        <w:rPr>
+          <w:b/>
+          <w:bCs/>
+          <w:sz w:val="22"/>
+          <w:szCs w:val="22"/>
+        </w:rPr>
+      </w:pPr>
+      <w:r>
+        <w:rPr>
+          <w:b/>
+          <w:bCs/>
+          <w:sz w:val="22"/>
+          <w:szCs w:val="22"/>
+        </w:rPr>
+        <w:t xml:space="preserve">Modulo gestione utenti </w:t>
+      </w:r>
+      <w:r>
+        <w:rPr>
+          <w:b/>
+          <w:bCs/>
+          <w:sz w:val="22"/>
+          <w:szCs w:val="22"/>
+        </w:rPr>
+        <w:t>→</w:t>
+      </w:r>
+      <w:r>
+        <w:rPr>
+          <w:b/>
+          <w:bCs/>
+          <w:sz w:val="22"/>
+          <w:szCs w:val="22"/>
+        </w:rPr>
+        <w:t xml:space="preserve"> </w:t>
+      </w:r>
+      <w:r>
+        <w:rPr>
+          <w:sz w:val="22"/>
+          <w:szCs w:val="22"/>
+        </w:rPr>
+        <w:t>database interno</w:t>
+      </w:r>
+      <w:r>
+        <w:rPr>
+          <w:sz w:val="22"/>
+          <w:szCs w:val="22"/>
+        </w:rPr>
+        <w:t xml:space="preserve"> – sistema di autenticazione </w:t>
+      </w:r>
+    </w:p>
+    <w:p>
+      <w:pPr>
+        <w:pStyle w:val="Paragrafoelenco"/>
+        <w:numPr>
+          <w:ilvl w:val="0"/>
+          <w:numId w:val="13"/>
+        </w:numPr>
+        <w:rPr>
+          <w:b/>
+          <w:bCs/>
+          <w:sz w:val="22"/>
+          <w:szCs w:val="22"/>
+        </w:rPr>
+      </w:pPr>
+      <w:r>
+        <w:rPr>
+          <w:b/>
+          <w:bCs/>
+          <w:sz w:val="22"/>
+          <w:szCs w:val="22"/>
+        </w:rPr>
+        <w:t xml:space="preserve">Modulo notifiche </w:t>
+      </w:r>
+      <w:r>
+        <w:rPr>
+          <w:b/>
+          <w:bCs/>
+          <w:sz w:val="22"/>
+          <w:szCs w:val="22"/>
+        </w:rPr>
+        <w:t>→</w:t>
+      </w:r>
+      <w:r>
+        <w:rPr>
+          <w:b/>
+          <w:bCs/>
+          <w:sz w:val="22"/>
+          <w:szCs w:val="22"/>
+        </w:rPr>
+        <w:t xml:space="preserve"> </w:t>
+      </w:r>
+      <w:r>
+        <w:rPr>
+          <w:sz w:val="22"/>
+          <w:szCs w:val="22"/>
+        </w:rPr>
+        <w:t>database interno – servizio di notifica</w:t>
+      </w:r>
+    </w:p>
+    <w:p>
+      <w:pPr>
+        <w:pStyle w:val="Paragrafoelenco"/>
+        <w:numPr>
+          <w:ilvl w:val="0"/>
+          <w:numId w:val="13"/>
+        </w:numPr>
+        <w:rPr>
+          <w:b/>
+          <w:bCs/>
+          <w:sz w:val="22"/>
+          <w:szCs w:val="22"/>
+        </w:rPr>
+      </w:pPr>
+      <w:r>
+        <w:rPr>
+          <w:b/>
+          <w:bCs/>
+          <w:sz w:val="22"/>
+          <w:szCs w:val="22"/>
+        </w:rPr>
+        <w:t xml:space="preserve">Modulo inserimento malattie/sintomi </w:t>
+      </w:r>
+      <w:r>
+        <w:rPr>
+          <w:b/>
+          <w:bCs/>
+          <w:sz w:val="22"/>
+          <w:szCs w:val="22"/>
+        </w:rPr>
+        <w:t>→</w:t>
+      </w:r>
+      <w:r>
+        <w:rPr>
+          <w:b/>
+          <w:bCs/>
+          <w:sz w:val="22"/>
+          <w:szCs w:val="22"/>
+        </w:rPr>
+        <w:t xml:space="preserve"> </w:t>
+      </w:r>
+      <w:r>
+        <w:rPr>
+          <w:sz w:val="22"/>
+          <w:szCs w:val="22"/>
+        </w:rPr>
+        <w:t xml:space="preserve">database interno malattie/sintomi </w:t>
+      </w:r>
+    </w:p>
+    <w:p>
+      <w:pPr>
+        <w:pStyle w:val="Paragrafoelenco"/>
+        <w:numPr>
+          <w:ilvl w:val="0"/>
+          <w:numId w:val="13"/>
+        </w:numPr>
+        <w:rPr>
+          <w:b/>
+          <w:bCs/>
+          <w:sz w:val="22"/>
+          <w:szCs w:val="22"/>
+        </w:rPr>
+      </w:pPr>
+      <w:r>
+        <w:rPr>
+          <w:b/>
+          <w:bCs/>
+          <w:sz w:val="22"/>
+          <w:szCs w:val="22"/>
+        </w:rPr>
+        <w:t xml:space="preserve">Database interno </w:t>
+      </w:r>
+      <w:r>
+        <w:rPr>
+          <w:b/>
+          <w:bCs/>
+          <w:sz w:val="22"/>
+          <w:szCs w:val="22"/>
+        </w:rPr>
+        <w:t>→</w:t>
+      </w:r>
+      <w:r>
+        <w:rPr>
+          <w:b/>
+          <w:bCs/>
+          <w:sz w:val="22"/>
+          <w:szCs w:val="22"/>
+        </w:rPr>
+        <w:t xml:space="preserve"> </w:t>
+      </w:r>
+      <w:r>
+        <w:rPr>
+          <w:sz w:val="22"/>
+          <w:szCs w:val="22"/>
+        </w:rPr>
+        <w:t>(?) non ha accesso a nulla</w:t>
+      </w:r>
+    </w:p>
+    <w:p>
+      <w:pPr>
+        <w:pStyle w:val="Paragrafoelenco"/>
+        <w:numPr>
+          <w:ilvl w:val="0"/>
+          <w:numId w:val="13"/>
+        </w:numPr>
+        <w:rPr>
+          <w:b/>
+          <w:bCs/>
+          <w:sz w:val="22"/>
+          <w:szCs w:val="22"/>
+        </w:rPr>
+      </w:pPr>
+      <w:r>
+        <w:rPr>
+          <w:b/>
+          <w:bCs/>
+          <w:sz w:val="22"/>
+          <w:szCs w:val="22"/>
+        </w:rPr>
+        <w:t xml:space="preserve">Database interno per malattie/sintomi </w:t>
+      </w:r>
+      <w:r>
+        <w:rPr>
+          <w:b/>
+          <w:bCs/>
+          <w:sz w:val="22"/>
+          <w:szCs w:val="22"/>
+        </w:rPr>
+        <w:t>→</w:t>
+      </w:r>
+      <w:r>
+        <w:rPr>
+          <w:b/>
+          <w:bCs/>
+          <w:sz w:val="22"/>
+          <w:szCs w:val="22"/>
+        </w:rPr>
+        <w:t xml:space="preserve"> </w:t>
+      </w:r>
+      <w:r>
+        <w:rPr>
+          <w:sz w:val="22"/>
+          <w:szCs w:val="22"/>
+        </w:rPr>
+        <w:t>(?) non ha accesso a nulla</w:t>
+      </w:r>
+    </w:p>
+    <w:p>
+      <w:pPr>
+        <w:pStyle w:val="Paragrafoelenco"/>
+        <w:numPr>
+          <w:ilvl w:val="0"/>
+          <w:numId w:val="13"/>
+        </w:numPr>
+        <w:rPr>
+          <w:b/>
+          <w:bCs/>
+          <w:sz w:val="22"/>
+          <w:szCs w:val="22"/>
+        </w:rPr>
+      </w:pPr>
+      <w:r>
+        <w:rPr>
+          <w:b/>
+          <w:bCs/>
+          <w:sz w:val="22"/>
+          <w:szCs w:val="22"/>
+        </w:rPr>
+        <w:t xml:space="preserve">Servizio di notifica </w:t>
+      </w:r>
+      <w:r>
+        <w:rPr>
+          <w:b/>
+          <w:bCs/>
+          <w:sz w:val="22"/>
+          <w:szCs w:val="22"/>
+        </w:rPr>
+        <w:t>→</w:t>
+      </w:r>
+      <w:r>
+        <w:rPr>
+          <w:b/>
+          <w:bCs/>
+          <w:sz w:val="22"/>
+          <w:szCs w:val="22"/>
+        </w:rPr>
+        <w:t xml:space="preserve"> </w:t>
+      </w:r>
+      <w:r>
+        <w:rPr>
+          <w:sz w:val="22"/>
+          <w:szCs w:val="22"/>
+        </w:rPr>
+        <w:t>(?) non ha accesso a nulla</w:t>
+      </w:r>
+    </w:p>
+    <w:p>
+      <w:pPr>
+        <w:pStyle w:val="Paragrafoelenco"/>
+        <w:numPr>
+          <w:ilvl w:val="0"/>
+          <w:numId w:val="13"/>
+        </w:numPr>
+        <w:rPr>
+          <w:b/>
+          <w:bCs/>
+          <w:sz w:val="22"/>
+          <w:szCs w:val="22"/>
+        </w:rPr>
+      </w:pPr>
+      <w:r>
+        <w:rPr>
+          <w:b/>
+          <w:bCs/>
+          <w:sz w:val="22"/>
+          <w:szCs w:val="22"/>
+        </w:rPr>
+        <w:t xml:space="preserve">Sistema di autenticazione </w:t>
+      </w:r>
+      <w:r>
+        <w:rPr>
+          <w:b/>
+          <w:bCs/>
+          <w:sz w:val="22"/>
+          <w:szCs w:val="22"/>
+        </w:rPr>
+        <w:t>→</w:t>
+      </w:r>
+      <w:r>
+        <w:rPr>
+          <w:b/>
+          <w:bCs/>
+          <w:sz w:val="22"/>
+          <w:szCs w:val="22"/>
+        </w:rPr>
+        <w:t xml:space="preserve"> </w:t>
+      </w:r>
+      <w:r>
+        <w:rPr>
+          <w:sz w:val="22"/>
+          <w:szCs w:val="22"/>
+        </w:rPr>
+        <w:t>(?) non ha accesso a nulla</w:t>
+      </w:r>
+    </w:p>
+    <w:p>
+      <w:pPr>
+        <w:ind w:left="720"/>
+        <w:rPr>
+          <w:b/>
+          <w:bCs/>
+          <w:sz w:val="22"/>
+          <w:szCs w:val="22"/>
+        </w:rPr>
+      </w:pPr>
+    </w:p>
+    <w:p>
+      <w:pPr>
+        <w:rPr>
+          <w:b/>
+          <w:bCs/>
+          <w:sz w:val="22"/>
+          <w:szCs w:val="22"/>
+        </w:rPr>
+      </w:pPr>
+    </w:p>
+    <w:p>
+      <w:pPr>
+        <w:rPr>
+          <w:sz w:val="22"/>
+          <w:szCs w:val="22"/>
+        </w:rPr>
+      </w:pPr>
     </w:p>
     <w:p>
       <w:pPr>
@@ -1746,6 +3820,566 @@
 <file path=word/numbering.xml><?xml version="1.0" encoding="utf-8"?>
 <w:numbering xmlns:wpc="http://schemas.microsoft.com/office/word/2010/wordprocessingCanvas" xmlns:cx="http://schemas.microsoft.com/office/drawing/2014/chartex" xmlns:cx1="http://schemas.microsoft.com/office/drawing/2015/9/8/chartex" xmlns:cx2="http://schemas.microsoft.com/office/drawing/2015/10/21/chartex" xmlns:cx3="http://schemas.microsoft.com/office/drawing/2016/5/9/chartex" xmlns:cx4="http://schemas.microsoft.com/office/drawing/2016/5/10/chartex" xmlns:cx5="http://schemas.microsoft.com/office/drawing/2016/5/11/chartex" xmlns:cx6="http://schemas.microsoft.com/office/drawing/2016/5/12/chartex" xmlns:cx7="http://schemas.microsoft.com/office/drawing/2016/5/13/chartex" xmlns:cx8="http://schemas.microsoft.com/office/drawing/2016/5/14/chartex" xmlns:mc="http://schemas.openxmlformats.org/markup-compatibility/2006" xmlns:aink="http://schemas.microsoft.com/office/drawing/2016/ink" xmlns:am3d="http://schemas.microsoft.com/office/drawing/2017/model3d" xmlns:o="urn:schemas-microsoft-com:office:office" xmlns:oel="http://schemas.microsoft.com/office/2019/extlst" xmlns:r="http://schemas.openxmlformats.org/officeDocument/2006/relationships" xmlns:m="http://schemas.openxmlformats.org/officeDocument/2006/math" xmlns:v="urn:schemas-microsoft-com:vml" xmlns:wp14="http://schemas.microsoft.com/office/word/2010/wordprocessingDrawing" xmlns:wp="http://schemas.openxmlformats.org/drawingml/2006/wordprocessingDrawing" xmlns:w10="urn:schemas-microsoft-com:office:word" xmlns:w="http://schemas.openxmlformats.org/wordprocessingml/2006/main" xmlns:w14="http://schemas.microsoft.com/office/word/2010/wordml" xmlns:w15="http://schemas.microsoft.com/office/word/2012/wordml" xmlns:w16cex="http://schemas.microsoft.com/office/word/2018/wordml/cex" xmlns:w16cid="http://schemas.microsoft.com/office/word/2016/wordml/cid" xmlns:w16="http://schemas.microsoft.com/office/word/2018/wordml" xmlns:w16du="http://schemas.microsoft.com/office/word/2023/wordml/word16du" xmlns:w16sdtdh="http://schemas.microsoft.com/office/word/2020/wordml/sdtdatahash" xmlns:w16sdtfl="http://schemas.microsoft.com/office/word/2024/wordml/sdtformatlock" xmlns:w16se="http://schemas.microsoft.com/office/word/2015/wordml/symex" xmlns:wpg="http://schemas.microsoft.com/office/word/2010/wordprocessingGroup" xmlns:wpi="http://schemas.microsoft.com/office/word/2010/wordprocessingInk" xmlns:wne="http://schemas.microsoft.com/office/word/2006/wordml" xmlns:wps="http://schemas.microsoft.com/office/word/2010/wordprocessingShape" mc:Ignorable="w14 w15 w16se w16cid w16 w16cex w16sdtdh w16sdtfl w16du wp14">
   <w:abstractNum w:abstractNumId="0" w15:restartNumberingAfterBreak="0">
+    <w:nsid w:val="103B4D18"/>
+    <w:multiLevelType w:val="multilevel"/>
+    <w:tmpl w:val="B6764D52"/>
+    <w:lvl w:ilvl="0">
+      <w:start w:val="1"/>
+      <w:numFmt w:val="bullet"/>
+      <w:lvlText w:val=""/>
+      <w:lvlJc w:val="left"/>
+      <w:pPr>
+        <w:tabs>
+          <w:tab w:val="num" w:pos="720"/>
+        </w:tabs>
+        <w:ind w:left="720" w:hanging="360"/>
+      </w:pPr>
+      <w:rPr>
+        <w:rFonts w:ascii="Symbol" w:hAnsi="Symbol" w:hint="default"/>
+        <w:sz w:val="20"/>
+      </w:rPr>
+    </w:lvl>
+    <w:lvl w:ilvl="1" w:tentative="1">
+      <w:start w:val="1"/>
+      <w:numFmt w:val="bullet"/>
+      <w:lvlText w:val="o"/>
+      <w:lvlJc w:val="left"/>
+      <w:pPr>
+        <w:tabs>
+          <w:tab w:val="num" w:pos="1440"/>
+        </w:tabs>
+        <w:ind w:left="1440" w:hanging="360"/>
+      </w:pPr>
+      <w:rPr>
+        <w:rFonts w:ascii="Courier New" w:hAnsi="Courier New" w:hint="default"/>
+        <w:sz w:val="20"/>
+      </w:rPr>
+    </w:lvl>
+    <w:lvl w:ilvl="2" w:tentative="1">
+      <w:start w:val="1"/>
+      <w:numFmt w:val="bullet"/>
+      <w:lvlText w:val=""/>
+      <w:lvlJc w:val="left"/>
+      <w:pPr>
+        <w:tabs>
+          <w:tab w:val="num" w:pos="2160"/>
+        </w:tabs>
+        <w:ind w:left="2160" w:hanging="360"/>
+      </w:pPr>
+      <w:rPr>
+        <w:rFonts w:ascii="Wingdings" w:hAnsi="Wingdings" w:hint="default"/>
+        <w:sz w:val="20"/>
+      </w:rPr>
+    </w:lvl>
+    <w:lvl w:ilvl="3" w:tentative="1">
+      <w:start w:val="1"/>
+      <w:numFmt w:val="bullet"/>
+      <w:lvlText w:val=""/>
+      <w:lvlJc w:val="left"/>
+      <w:pPr>
+        <w:tabs>
+          <w:tab w:val="num" w:pos="2880"/>
+        </w:tabs>
+        <w:ind w:left="2880" w:hanging="360"/>
+      </w:pPr>
+      <w:rPr>
+        <w:rFonts w:ascii="Wingdings" w:hAnsi="Wingdings" w:hint="default"/>
+        <w:sz w:val="20"/>
+      </w:rPr>
+    </w:lvl>
+    <w:lvl w:ilvl="4" w:tentative="1">
+      <w:start w:val="1"/>
+      <w:numFmt w:val="bullet"/>
+      <w:lvlText w:val=""/>
+      <w:lvlJc w:val="left"/>
+      <w:pPr>
+        <w:tabs>
+          <w:tab w:val="num" w:pos="3600"/>
+        </w:tabs>
+        <w:ind w:left="3600" w:hanging="360"/>
+      </w:pPr>
+      <w:rPr>
+        <w:rFonts w:ascii="Wingdings" w:hAnsi="Wingdings" w:hint="default"/>
+        <w:sz w:val="20"/>
+      </w:rPr>
+    </w:lvl>
+    <w:lvl w:ilvl="5" w:tentative="1">
+      <w:start w:val="1"/>
+      <w:numFmt w:val="bullet"/>
+      <w:lvlText w:val=""/>
+      <w:lvlJc w:val="left"/>
+      <w:pPr>
+        <w:tabs>
+          <w:tab w:val="num" w:pos="4320"/>
+        </w:tabs>
+        <w:ind w:left="4320" w:hanging="360"/>
+      </w:pPr>
+      <w:rPr>
+        <w:rFonts w:ascii="Wingdings" w:hAnsi="Wingdings" w:hint="default"/>
+        <w:sz w:val="20"/>
+      </w:rPr>
+    </w:lvl>
+    <w:lvl w:ilvl="6" w:tentative="1">
+      <w:start w:val="1"/>
+      <w:numFmt w:val="bullet"/>
+      <w:lvlText w:val=""/>
+      <w:lvlJc w:val="left"/>
+      <w:pPr>
+        <w:tabs>
+          <w:tab w:val="num" w:pos="5040"/>
+        </w:tabs>
+        <w:ind w:left="5040" w:hanging="360"/>
+      </w:pPr>
+      <w:rPr>
+        <w:rFonts w:ascii="Wingdings" w:hAnsi="Wingdings" w:hint="default"/>
+        <w:sz w:val="20"/>
+      </w:rPr>
+    </w:lvl>
+    <w:lvl w:ilvl="7" w:tentative="1">
+      <w:start w:val="1"/>
+      <w:numFmt w:val="bullet"/>
+      <w:lvlText w:val=""/>
+      <w:lvlJc w:val="left"/>
+      <w:pPr>
+        <w:tabs>
+          <w:tab w:val="num" w:pos="5760"/>
+        </w:tabs>
+        <w:ind w:left="5760" w:hanging="360"/>
+      </w:pPr>
+      <w:rPr>
+        <w:rFonts w:ascii="Wingdings" w:hAnsi="Wingdings" w:hint="default"/>
+        <w:sz w:val="20"/>
+      </w:rPr>
+    </w:lvl>
+    <w:lvl w:ilvl="8" w:tentative="1">
+      <w:start w:val="1"/>
+      <w:numFmt w:val="bullet"/>
+      <w:lvlText w:val=""/>
+      <w:lvlJc w:val="left"/>
+      <w:pPr>
+        <w:tabs>
+          <w:tab w:val="num" w:pos="6480"/>
+        </w:tabs>
+        <w:ind w:left="6480" w:hanging="360"/>
+      </w:pPr>
+      <w:rPr>
+        <w:rFonts w:ascii="Wingdings" w:hAnsi="Wingdings" w:hint="default"/>
+        <w:sz w:val="20"/>
+      </w:rPr>
+    </w:lvl>
+  </w:abstractNum>
+  <w:abstractNum w:abstractNumId="1" w15:restartNumberingAfterBreak="0">
+    <w:nsid w:val="16601BEA"/>
+    <w:multiLevelType w:val="multilevel"/>
+    <w:tmpl w:val="18F4A748"/>
+    <w:lvl w:ilvl="0">
+      <w:start w:val="1"/>
+      <w:numFmt w:val="bullet"/>
+      <w:lvlText w:val=""/>
+      <w:lvlJc w:val="left"/>
+      <w:pPr>
+        <w:tabs>
+          <w:tab w:val="num" w:pos="720"/>
+        </w:tabs>
+        <w:ind w:left="720" w:hanging="360"/>
+      </w:pPr>
+      <w:rPr>
+        <w:rFonts w:ascii="Symbol" w:hAnsi="Symbol" w:hint="default"/>
+        <w:sz w:val="20"/>
+      </w:rPr>
+    </w:lvl>
+    <w:lvl w:ilvl="1" w:tentative="1">
+      <w:start w:val="1"/>
+      <w:numFmt w:val="bullet"/>
+      <w:lvlText w:val="o"/>
+      <w:lvlJc w:val="left"/>
+      <w:pPr>
+        <w:tabs>
+          <w:tab w:val="num" w:pos="1440"/>
+        </w:tabs>
+        <w:ind w:left="1440" w:hanging="360"/>
+      </w:pPr>
+      <w:rPr>
+        <w:rFonts w:ascii="Courier New" w:hAnsi="Courier New" w:hint="default"/>
+        <w:sz w:val="20"/>
+      </w:rPr>
+    </w:lvl>
+    <w:lvl w:ilvl="2" w:tentative="1">
+      <w:start w:val="1"/>
+      <w:numFmt w:val="bullet"/>
+      <w:lvlText w:val=""/>
+      <w:lvlJc w:val="left"/>
+      <w:pPr>
+        <w:tabs>
+          <w:tab w:val="num" w:pos="2160"/>
+        </w:tabs>
+        <w:ind w:left="2160" w:hanging="360"/>
+      </w:pPr>
+      <w:rPr>
+        <w:rFonts w:ascii="Wingdings" w:hAnsi="Wingdings" w:hint="default"/>
+        <w:sz w:val="20"/>
+      </w:rPr>
+    </w:lvl>
+    <w:lvl w:ilvl="3" w:tentative="1">
+      <w:start w:val="1"/>
+      <w:numFmt w:val="bullet"/>
+      <w:lvlText w:val=""/>
+      <w:lvlJc w:val="left"/>
+      <w:pPr>
+        <w:tabs>
+          <w:tab w:val="num" w:pos="2880"/>
+        </w:tabs>
+        <w:ind w:left="2880" w:hanging="360"/>
+      </w:pPr>
+      <w:rPr>
+        <w:rFonts w:ascii="Wingdings" w:hAnsi="Wingdings" w:hint="default"/>
+        <w:sz w:val="20"/>
+      </w:rPr>
+    </w:lvl>
+    <w:lvl w:ilvl="4" w:tentative="1">
+      <w:start w:val="1"/>
+      <w:numFmt w:val="bullet"/>
+      <w:lvlText w:val=""/>
+      <w:lvlJc w:val="left"/>
+      <w:pPr>
+        <w:tabs>
+          <w:tab w:val="num" w:pos="3600"/>
+        </w:tabs>
+        <w:ind w:left="3600" w:hanging="360"/>
+      </w:pPr>
+      <w:rPr>
+        <w:rFonts w:ascii="Wingdings" w:hAnsi="Wingdings" w:hint="default"/>
+        <w:sz w:val="20"/>
+      </w:rPr>
+    </w:lvl>
+    <w:lvl w:ilvl="5" w:tentative="1">
+      <w:start w:val="1"/>
+      <w:numFmt w:val="bullet"/>
+      <w:lvlText w:val=""/>
+      <w:lvlJc w:val="left"/>
+      <w:pPr>
+        <w:tabs>
+          <w:tab w:val="num" w:pos="4320"/>
+        </w:tabs>
+        <w:ind w:left="4320" w:hanging="360"/>
+      </w:pPr>
+      <w:rPr>
+        <w:rFonts w:ascii="Wingdings" w:hAnsi="Wingdings" w:hint="default"/>
+        <w:sz w:val="20"/>
+      </w:rPr>
+    </w:lvl>
+    <w:lvl w:ilvl="6" w:tentative="1">
+      <w:start w:val="1"/>
+      <w:numFmt w:val="bullet"/>
+      <w:lvlText w:val=""/>
+      <w:lvlJc w:val="left"/>
+      <w:pPr>
+        <w:tabs>
+          <w:tab w:val="num" w:pos="5040"/>
+        </w:tabs>
+        <w:ind w:left="5040" w:hanging="360"/>
+      </w:pPr>
+      <w:rPr>
+        <w:rFonts w:ascii="Wingdings" w:hAnsi="Wingdings" w:hint="default"/>
+        <w:sz w:val="20"/>
+      </w:rPr>
+    </w:lvl>
+    <w:lvl w:ilvl="7" w:tentative="1">
+      <w:start w:val="1"/>
+      <w:numFmt w:val="bullet"/>
+      <w:lvlText w:val=""/>
+      <w:lvlJc w:val="left"/>
+      <w:pPr>
+        <w:tabs>
+          <w:tab w:val="num" w:pos="5760"/>
+        </w:tabs>
+        <w:ind w:left="5760" w:hanging="360"/>
+      </w:pPr>
+      <w:rPr>
+        <w:rFonts w:ascii="Wingdings" w:hAnsi="Wingdings" w:hint="default"/>
+        <w:sz w:val="20"/>
+      </w:rPr>
+    </w:lvl>
+    <w:lvl w:ilvl="8" w:tentative="1">
+      <w:start w:val="1"/>
+      <w:numFmt w:val="bullet"/>
+      <w:lvlText w:val=""/>
+      <w:lvlJc w:val="left"/>
+      <w:pPr>
+        <w:tabs>
+          <w:tab w:val="num" w:pos="6480"/>
+        </w:tabs>
+        <w:ind w:left="6480" w:hanging="360"/>
+      </w:pPr>
+      <w:rPr>
+        <w:rFonts w:ascii="Wingdings" w:hAnsi="Wingdings" w:hint="default"/>
+        <w:sz w:val="20"/>
+      </w:rPr>
+    </w:lvl>
+  </w:abstractNum>
+  <w:abstractNum w:abstractNumId="2" w15:restartNumberingAfterBreak="0">
+    <w:nsid w:val="195E55FD"/>
+    <w:multiLevelType w:val="multilevel"/>
+    <w:tmpl w:val="14405572"/>
+    <w:lvl w:ilvl="0">
+      <w:start w:val="1"/>
+      <w:numFmt w:val="bullet"/>
+      <w:lvlText w:val=""/>
+      <w:lvlJc w:val="left"/>
+      <w:pPr>
+        <w:tabs>
+          <w:tab w:val="num" w:pos="720"/>
+        </w:tabs>
+        <w:ind w:left="720" w:hanging="360"/>
+      </w:pPr>
+      <w:rPr>
+        <w:rFonts w:ascii="Symbol" w:hAnsi="Symbol" w:hint="default"/>
+        <w:sz w:val="20"/>
+      </w:rPr>
+    </w:lvl>
+    <w:lvl w:ilvl="1">
+      <w:start w:val="1"/>
+      <w:numFmt w:val="bullet"/>
+      <w:lvlText w:val="o"/>
+      <w:lvlJc w:val="left"/>
+      <w:pPr>
+        <w:tabs>
+          <w:tab w:val="num" w:pos="1440"/>
+        </w:tabs>
+        <w:ind w:left="1440" w:hanging="360"/>
+      </w:pPr>
+      <w:rPr>
+        <w:rFonts w:ascii="Courier New" w:hAnsi="Courier New" w:hint="default"/>
+        <w:sz w:val="20"/>
+      </w:rPr>
+    </w:lvl>
+    <w:lvl w:ilvl="2" w:tentative="1">
+      <w:start w:val="1"/>
+      <w:numFmt w:val="bullet"/>
+      <w:lvlText w:val=""/>
+      <w:lvlJc w:val="left"/>
+      <w:pPr>
+        <w:tabs>
+          <w:tab w:val="num" w:pos="2160"/>
+        </w:tabs>
+        <w:ind w:left="2160" w:hanging="360"/>
+      </w:pPr>
+      <w:rPr>
+        <w:rFonts w:ascii="Wingdings" w:hAnsi="Wingdings" w:hint="default"/>
+        <w:sz w:val="20"/>
+      </w:rPr>
+    </w:lvl>
+    <w:lvl w:ilvl="3" w:tentative="1">
+      <w:start w:val="1"/>
+      <w:numFmt w:val="bullet"/>
+      <w:lvlText w:val=""/>
+      <w:lvlJc w:val="left"/>
+      <w:pPr>
+        <w:tabs>
+          <w:tab w:val="num" w:pos="2880"/>
+        </w:tabs>
+        <w:ind w:left="2880" w:hanging="360"/>
+      </w:pPr>
+      <w:rPr>
+        <w:rFonts w:ascii="Wingdings" w:hAnsi="Wingdings" w:hint="default"/>
+        <w:sz w:val="20"/>
+      </w:rPr>
+    </w:lvl>
+    <w:lvl w:ilvl="4" w:tentative="1">
+      <w:start w:val="1"/>
+      <w:numFmt w:val="bullet"/>
+      <w:lvlText w:val=""/>
+      <w:lvlJc w:val="left"/>
+      <w:pPr>
+        <w:tabs>
+          <w:tab w:val="num" w:pos="3600"/>
+        </w:tabs>
+        <w:ind w:left="3600" w:hanging="360"/>
+      </w:pPr>
+      <w:rPr>
+        <w:rFonts w:ascii="Wingdings" w:hAnsi="Wingdings" w:hint="default"/>
+        <w:sz w:val="20"/>
+      </w:rPr>
+    </w:lvl>
+    <w:lvl w:ilvl="5" w:tentative="1">
+      <w:start w:val="1"/>
+      <w:numFmt w:val="bullet"/>
+      <w:lvlText w:val=""/>
+      <w:lvlJc w:val="left"/>
+      <w:pPr>
+        <w:tabs>
+          <w:tab w:val="num" w:pos="4320"/>
+        </w:tabs>
+        <w:ind w:left="4320" w:hanging="360"/>
+      </w:pPr>
+      <w:rPr>
+        <w:rFonts w:ascii="Wingdings" w:hAnsi="Wingdings" w:hint="default"/>
+        <w:sz w:val="20"/>
+      </w:rPr>
+    </w:lvl>
+    <w:lvl w:ilvl="6" w:tentative="1">
+      <w:start w:val="1"/>
+      <w:numFmt w:val="bullet"/>
+      <w:lvlText w:val=""/>
+      <w:lvlJc w:val="left"/>
+      <w:pPr>
+        <w:tabs>
+          <w:tab w:val="num" w:pos="5040"/>
+        </w:tabs>
+        <w:ind w:left="5040" w:hanging="360"/>
+      </w:pPr>
+      <w:rPr>
+        <w:rFonts w:ascii="Wingdings" w:hAnsi="Wingdings" w:hint="default"/>
+        <w:sz w:val="20"/>
+      </w:rPr>
+    </w:lvl>
+    <w:lvl w:ilvl="7" w:tentative="1">
+      <w:start w:val="1"/>
+      <w:numFmt w:val="bullet"/>
+      <w:lvlText w:val=""/>
+      <w:lvlJc w:val="left"/>
+      <w:pPr>
+        <w:tabs>
+          <w:tab w:val="num" w:pos="5760"/>
+        </w:tabs>
+        <w:ind w:left="5760" w:hanging="360"/>
+      </w:pPr>
+      <w:rPr>
+        <w:rFonts w:ascii="Wingdings" w:hAnsi="Wingdings" w:hint="default"/>
+        <w:sz w:val="20"/>
+      </w:rPr>
+    </w:lvl>
+    <w:lvl w:ilvl="8" w:tentative="1">
+      <w:start w:val="1"/>
+      <w:numFmt w:val="bullet"/>
+      <w:lvlText w:val=""/>
+      <w:lvlJc w:val="left"/>
+      <w:pPr>
+        <w:tabs>
+          <w:tab w:val="num" w:pos="6480"/>
+        </w:tabs>
+        <w:ind w:left="6480" w:hanging="360"/>
+      </w:pPr>
+      <w:rPr>
+        <w:rFonts w:ascii="Wingdings" w:hAnsi="Wingdings" w:hint="default"/>
+        <w:sz w:val="20"/>
+      </w:rPr>
+    </w:lvl>
+  </w:abstractNum>
+  <w:abstractNum w:abstractNumId="3" w15:restartNumberingAfterBreak="0">
+    <w:nsid w:val="230350D8"/>
+    <w:multiLevelType w:val="hybridMultilevel"/>
+    <w:tmpl w:val="4B4ABD1E"/>
+    <w:lvl w:ilvl="0" w:tplc="04100001">
+      <w:start w:val="1"/>
+      <w:numFmt w:val="bullet"/>
+      <w:lvlText w:val=""/>
+      <w:lvlJc w:val="left"/>
+      <w:pPr>
+        <w:ind w:left="720" w:hanging="360"/>
+      </w:pPr>
+      <w:rPr>
+        <w:rFonts w:ascii="Symbol" w:hAnsi="Symbol" w:hint="default"/>
+      </w:rPr>
+    </w:lvl>
+    <w:lvl w:ilvl="1" w:tplc="04100003" w:tentative="1">
+      <w:start w:val="1"/>
+      <w:numFmt w:val="bullet"/>
+      <w:lvlText w:val="o"/>
+      <w:lvlJc w:val="left"/>
+      <w:pPr>
+        <w:ind w:left="1440" w:hanging="360"/>
+      </w:pPr>
+      <w:rPr>
+        <w:rFonts w:ascii="Courier New" w:hAnsi="Courier New" w:cs="Courier New" w:hint="default"/>
+      </w:rPr>
+    </w:lvl>
+    <w:lvl w:ilvl="2" w:tplc="04100005" w:tentative="1">
+      <w:start w:val="1"/>
+      <w:numFmt w:val="bullet"/>
+      <w:lvlText w:val=""/>
+      <w:lvlJc w:val="left"/>
+      <w:pPr>
+        <w:ind w:left="2160" w:hanging="360"/>
+      </w:pPr>
+      <w:rPr>
+        <w:rFonts w:ascii="Wingdings" w:hAnsi="Wingdings" w:hint="default"/>
+      </w:rPr>
+    </w:lvl>
+    <w:lvl w:ilvl="3" w:tplc="04100001" w:tentative="1">
+      <w:start w:val="1"/>
+      <w:numFmt w:val="bullet"/>
+      <w:lvlText w:val=""/>
+      <w:lvlJc w:val="left"/>
+      <w:pPr>
+        <w:ind w:left="2880" w:hanging="360"/>
+      </w:pPr>
+      <w:rPr>
+        <w:rFonts w:ascii="Symbol" w:hAnsi="Symbol" w:hint="default"/>
+      </w:rPr>
+    </w:lvl>
+    <w:lvl w:ilvl="4" w:tplc="04100003" w:tentative="1">
+      <w:start w:val="1"/>
+      <w:numFmt w:val="bullet"/>
+      <w:lvlText w:val="o"/>
+      <w:lvlJc w:val="left"/>
+      <w:pPr>
+        <w:ind w:left="3600" w:hanging="360"/>
+      </w:pPr>
+      <w:rPr>
+        <w:rFonts w:ascii="Courier New" w:hAnsi="Courier New" w:cs="Courier New" w:hint="default"/>
+      </w:rPr>
+    </w:lvl>
+    <w:lvl w:ilvl="5" w:tplc="04100005" w:tentative="1">
+      <w:start w:val="1"/>
+      <w:numFmt w:val="bullet"/>
+      <w:lvlText w:val=""/>
+      <w:lvlJc w:val="left"/>
+      <w:pPr>
+        <w:ind w:left="4320" w:hanging="360"/>
+      </w:pPr>
+      <w:rPr>
+        <w:rFonts w:ascii="Wingdings" w:hAnsi="Wingdings" w:hint="default"/>
+      </w:rPr>
+    </w:lvl>
+    <w:lvl w:ilvl="6" w:tplc="04100001" w:tentative="1">
+      <w:start w:val="1"/>
+      <w:numFmt w:val="bullet"/>
+      <w:lvlText w:val=""/>
+      <w:lvlJc w:val="left"/>
+      <w:pPr>
+        <w:ind w:left="5040" w:hanging="360"/>
+      </w:pPr>
+      <w:rPr>
+        <w:rFonts w:ascii="Symbol" w:hAnsi="Symbol" w:hint="default"/>
+      </w:rPr>
+    </w:lvl>
+    <w:lvl w:ilvl="7" w:tplc="04100003" w:tentative="1">
+      <w:start w:val="1"/>
+      <w:numFmt w:val="bullet"/>
+      <w:lvlText w:val="o"/>
+      <w:lvlJc w:val="left"/>
+      <w:pPr>
+        <w:ind w:left="5760" w:hanging="360"/>
+      </w:pPr>
+      <w:rPr>
+        <w:rFonts w:ascii="Courier New" w:hAnsi="Courier New" w:cs="Courier New" w:hint="default"/>
+      </w:rPr>
+    </w:lvl>
+    <w:lvl w:ilvl="8" w:tplc="04100005" w:tentative="1">
+      <w:start w:val="1"/>
+      <w:numFmt w:val="bullet"/>
+      <w:lvlText w:val=""/>
+      <w:lvlJc w:val="left"/>
+      <w:pPr>
+        <w:ind w:left="6480" w:hanging="360"/>
+      </w:pPr>
+      <w:rPr>
+        <w:rFonts w:ascii="Wingdings" w:hAnsi="Wingdings" w:hint="default"/>
+      </w:rPr>
+    </w:lvl>
+  </w:abstractNum>
+  <w:abstractNum w:abstractNumId="4" w15:restartNumberingAfterBreak="0">
     <w:nsid w:val="33335D32"/>
     <w:multiLevelType w:val="multilevel"/>
     <w:tmpl w:val="1E10CB72"/>
@@ -1858,7 +4492,7 @@
       </w:pPr>
     </w:lvl>
   </w:abstractNum>
-  <w:abstractNum w:abstractNumId="1" w15:restartNumberingAfterBreak="0">
+  <w:abstractNum w:abstractNumId="5" w15:restartNumberingAfterBreak="0">
     <w:nsid w:val="35B77D4F"/>
     <w:multiLevelType w:val="hybridMultilevel"/>
     <w:tmpl w:val="0972DBBC"/>
@@ -1971,7 +4605,454 @@
       </w:rPr>
     </w:lvl>
   </w:abstractNum>
-  <w:abstractNum w:abstractNumId="2" w15:restartNumberingAfterBreak="0">
+  <w:abstractNum w:abstractNumId="6" w15:restartNumberingAfterBreak="0">
+    <w:nsid w:val="3A3C58E3"/>
+    <w:multiLevelType w:val="multilevel"/>
+    <w:tmpl w:val="853CD8BA"/>
+    <w:lvl w:ilvl="0">
+      <w:start w:val="1"/>
+      <w:numFmt w:val="bullet"/>
+      <w:lvlText w:val=""/>
+      <w:lvlJc w:val="left"/>
+      <w:pPr>
+        <w:tabs>
+          <w:tab w:val="num" w:pos="720"/>
+        </w:tabs>
+        <w:ind w:left="720" w:hanging="360"/>
+      </w:pPr>
+      <w:rPr>
+        <w:rFonts w:ascii="Symbol" w:hAnsi="Symbol" w:hint="default"/>
+        <w:sz w:val="20"/>
+      </w:rPr>
+    </w:lvl>
+    <w:lvl w:ilvl="1" w:tentative="1">
+      <w:start w:val="1"/>
+      <w:numFmt w:val="bullet"/>
+      <w:lvlText w:val="o"/>
+      <w:lvlJc w:val="left"/>
+      <w:pPr>
+        <w:tabs>
+          <w:tab w:val="num" w:pos="1440"/>
+        </w:tabs>
+        <w:ind w:left="1440" w:hanging="360"/>
+      </w:pPr>
+      <w:rPr>
+        <w:rFonts w:ascii="Courier New" w:hAnsi="Courier New" w:hint="default"/>
+        <w:sz w:val="20"/>
+      </w:rPr>
+    </w:lvl>
+    <w:lvl w:ilvl="2" w:tentative="1">
+      <w:start w:val="1"/>
+      <w:numFmt w:val="bullet"/>
+      <w:lvlText w:val=""/>
+      <w:lvlJc w:val="left"/>
+      <w:pPr>
+        <w:tabs>
+          <w:tab w:val="num" w:pos="2160"/>
+        </w:tabs>
+        <w:ind w:left="2160" w:hanging="360"/>
+      </w:pPr>
+      <w:rPr>
+        <w:rFonts w:ascii="Wingdings" w:hAnsi="Wingdings" w:hint="default"/>
+        <w:sz w:val="20"/>
+      </w:rPr>
+    </w:lvl>
+    <w:lvl w:ilvl="3" w:tentative="1">
+      <w:start w:val="1"/>
+      <w:numFmt w:val="bullet"/>
+      <w:lvlText w:val=""/>
+      <w:lvlJc w:val="left"/>
+      <w:pPr>
+        <w:tabs>
+          <w:tab w:val="num" w:pos="2880"/>
+        </w:tabs>
+        <w:ind w:left="2880" w:hanging="360"/>
+      </w:pPr>
+      <w:rPr>
+        <w:rFonts w:ascii="Wingdings" w:hAnsi="Wingdings" w:hint="default"/>
+        <w:sz w:val="20"/>
+      </w:rPr>
+    </w:lvl>
+    <w:lvl w:ilvl="4" w:tentative="1">
+      <w:start w:val="1"/>
+      <w:numFmt w:val="bullet"/>
+      <w:lvlText w:val=""/>
+      <w:lvlJc w:val="left"/>
+      <w:pPr>
+        <w:tabs>
+          <w:tab w:val="num" w:pos="3600"/>
+        </w:tabs>
+        <w:ind w:left="3600" w:hanging="360"/>
+      </w:pPr>
+      <w:rPr>
+        <w:rFonts w:ascii="Wingdings" w:hAnsi="Wingdings" w:hint="default"/>
+        <w:sz w:val="20"/>
+      </w:rPr>
+    </w:lvl>
+    <w:lvl w:ilvl="5" w:tentative="1">
+      <w:start w:val="1"/>
+      <w:numFmt w:val="bullet"/>
+      <w:lvlText w:val=""/>
+      <w:lvlJc w:val="left"/>
+      <w:pPr>
+        <w:tabs>
+          <w:tab w:val="num" w:pos="4320"/>
+        </w:tabs>
+        <w:ind w:left="4320" w:hanging="360"/>
+      </w:pPr>
+      <w:rPr>
+        <w:rFonts w:ascii="Wingdings" w:hAnsi="Wingdings" w:hint="default"/>
+        <w:sz w:val="20"/>
+      </w:rPr>
+    </w:lvl>
+    <w:lvl w:ilvl="6" w:tentative="1">
+      <w:start w:val="1"/>
+      <w:numFmt w:val="bullet"/>
+      <w:lvlText w:val=""/>
+      <w:lvlJc w:val="left"/>
+      <w:pPr>
+        <w:tabs>
+          <w:tab w:val="num" w:pos="5040"/>
+        </w:tabs>
+        <w:ind w:left="5040" w:hanging="360"/>
+      </w:pPr>
+      <w:rPr>
+        <w:rFonts w:ascii="Wingdings" w:hAnsi="Wingdings" w:hint="default"/>
+        <w:sz w:val="20"/>
+      </w:rPr>
+    </w:lvl>
+    <w:lvl w:ilvl="7" w:tentative="1">
+      <w:start w:val="1"/>
+      <w:numFmt w:val="bullet"/>
+      <w:lvlText w:val=""/>
+      <w:lvlJc w:val="left"/>
+      <w:pPr>
+        <w:tabs>
+          <w:tab w:val="num" w:pos="5760"/>
+        </w:tabs>
+        <w:ind w:left="5760" w:hanging="360"/>
+      </w:pPr>
+      <w:rPr>
+        <w:rFonts w:ascii="Wingdings" w:hAnsi="Wingdings" w:hint="default"/>
+        <w:sz w:val="20"/>
+      </w:rPr>
+    </w:lvl>
+    <w:lvl w:ilvl="8" w:tentative="1">
+      <w:start w:val="1"/>
+      <w:numFmt w:val="bullet"/>
+      <w:lvlText w:val=""/>
+      <w:lvlJc w:val="left"/>
+      <w:pPr>
+        <w:tabs>
+          <w:tab w:val="num" w:pos="6480"/>
+        </w:tabs>
+        <w:ind w:left="6480" w:hanging="360"/>
+      </w:pPr>
+      <w:rPr>
+        <w:rFonts w:ascii="Wingdings" w:hAnsi="Wingdings" w:hint="default"/>
+        <w:sz w:val="20"/>
+      </w:rPr>
+    </w:lvl>
+  </w:abstractNum>
+  <w:abstractNum w:abstractNumId="7" w15:restartNumberingAfterBreak="0">
+    <w:nsid w:val="46E46DFB"/>
+    <w:multiLevelType w:val="multilevel"/>
+    <w:tmpl w:val="FFDC3556"/>
+    <w:lvl w:ilvl="0">
+      <w:start w:val="1"/>
+      <w:numFmt w:val="bullet"/>
+      <w:lvlText w:val=""/>
+      <w:lvlJc w:val="left"/>
+      <w:pPr>
+        <w:tabs>
+          <w:tab w:val="num" w:pos="720"/>
+        </w:tabs>
+        <w:ind w:left="720" w:hanging="360"/>
+      </w:pPr>
+      <w:rPr>
+        <w:rFonts w:ascii="Symbol" w:hAnsi="Symbol" w:hint="default"/>
+        <w:sz w:val="20"/>
+      </w:rPr>
+    </w:lvl>
+    <w:lvl w:ilvl="1" w:tentative="1">
+      <w:start w:val="1"/>
+      <w:numFmt w:val="bullet"/>
+      <w:lvlText w:val="o"/>
+      <w:lvlJc w:val="left"/>
+      <w:pPr>
+        <w:tabs>
+          <w:tab w:val="num" w:pos="1440"/>
+        </w:tabs>
+        <w:ind w:left="1440" w:hanging="360"/>
+      </w:pPr>
+      <w:rPr>
+        <w:rFonts w:ascii="Courier New" w:hAnsi="Courier New" w:hint="default"/>
+        <w:sz w:val="20"/>
+      </w:rPr>
+    </w:lvl>
+    <w:lvl w:ilvl="2" w:tentative="1">
+      <w:start w:val="1"/>
+      <w:numFmt w:val="bullet"/>
+      <w:lvlText w:val=""/>
+      <w:lvlJc w:val="left"/>
+      <w:pPr>
+        <w:tabs>
+          <w:tab w:val="num" w:pos="2160"/>
+        </w:tabs>
+        <w:ind w:left="2160" w:hanging="360"/>
+      </w:pPr>
+      <w:rPr>
+        <w:rFonts w:ascii="Wingdings" w:hAnsi="Wingdings" w:hint="default"/>
+        <w:sz w:val="20"/>
+      </w:rPr>
+    </w:lvl>
+    <w:lvl w:ilvl="3" w:tentative="1">
+      <w:start w:val="1"/>
+      <w:numFmt w:val="bullet"/>
+      <w:lvlText w:val=""/>
+      <w:lvlJc w:val="left"/>
+      <w:pPr>
+        <w:tabs>
+          <w:tab w:val="num" w:pos="2880"/>
+        </w:tabs>
+        <w:ind w:left="2880" w:hanging="360"/>
+      </w:pPr>
+      <w:rPr>
+        <w:rFonts w:ascii="Wingdings" w:hAnsi="Wingdings" w:hint="default"/>
+        <w:sz w:val="20"/>
+      </w:rPr>
+    </w:lvl>
+    <w:lvl w:ilvl="4" w:tentative="1">
+      <w:start w:val="1"/>
+      <w:numFmt w:val="bullet"/>
+      <w:lvlText w:val=""/>
+      <w:lvlJc w:val="left"/>
+      <w:pPr>
+        <w:tabs>
+          <w:tab w:val="num" w:pos="3600"/>
+        </w:tabs>
+        <w:ind w:left="3600" w:hanging="360"/>
+      </w:pPr>
+      <w:rPr>
+        <w:rFonts w:ascii="Wingdings" w:hAnsi="Wingdings" w:hint="default"/>
+        <w:sz w:val="20"/>
+      </w:rPr>
+    </w:lvl>
+    <w:lvl w:ilvl="5" w:tentative="1">
+      <w:start w:val="1"/>
+      <w:numFmt w:val="bullet"/>
+      <w:lvlText w:val=""/>
+      <w:lvlJc w:val="left"/>
+      <w:pPr>
+        <w:tabs>
+          <w:tab w:val="num" w:pos="4320"/>
+        </w:tabs>
+        <w:ind w:left="4320" w:hanging="360"/>
+      </w:pPr>
+      <w:rPr>
+        <w:rFonts w:ascii="Wingdings" w:hAnsi="Wingdings" w:hint="default"/>
+        <w:sz w:val="20"/>
+      </w:rPr>
+    </w:lvl>
+    <w:lvl w:ilvl="6" w:tentative="1">
+      <w:start w:val="1"/>
+      <w:numFmt w:val="bullet"/>
+      <w:lvlText w:val=""/>
+      <w:lvlJc w:val="left"/>
+      <w:pPr>
+        <w:tabs>
+          <w:tab w:val="num" w:pos="5040"/>
+        </w:tabs>
+        <w:ind w:left="5040" w:hanging="360"/>
+      </w:pPr>
+      <w:rPr>
+        <w:rFonts w:ascii="Wingdings" w:hAnsi="Wingdings" w:hint="default"/>
+        <w:sz w:val="20"/>
+      </w:rPr>
+    </w:lvl>
+    <w:lvl w:ilvl="7" w:tentative="1">
+      <w:start w:val="1"/>
+      <w:numFmt w:val="bullet"/>
+      <w:lvlText w:val=""/>
+      <w:lvlJc w:val="left"/>
+      <w:pPr>
+        <w:tabs>
+          <w:tab w:val="num" w:pos="5760"/>
+        </w:tabs>
+        <w:ind w:left="5760" w:hanging="360"/>
+      </w:pPr>
+      <w:rPr>
+        <w:rFonts w:ascii="Wingdings" w:hAnsi="Wingdings" w:hint="default"/>
+        <w:sz w:val="20"/>
+      </w:rPr>
+    </w:lvl>
+    <w:lvl w:ilvl="8" w:tentative="1">
+      <w:start w:val="1"/>
+      <w:numFmt w:val="bullet"/>
+      <w:lvlText w:val=""/>
+      <w:lvlJc w:val="left"/>
+      <w:pPr>
+        <w:tabs>
+          <w:tab w:val="num" w:pos="6480"/>
+        </w:tabs>
+        <w:ind w:left="6480" w:hanging="360"/>
+      </w:pPr>
+      <w:rPr>
+        <w:rFonts w:ascii="Wingdings" w:hAnsi="Wingdings" w:hint="default"/>
+        <w:sz w:val="20"/>
+      </w:rPr>
+    </w:lvl>
+  </w:abstractNum>
+  <w:abstractNum w:abstractNumId="8" w15:restartNumberingAfterBreak="0">
+    <w:nsid w:val="4DC263C8"/>
+    <w:multiLevelType w:val="multilevel"/>
+    <w:tmpl w:val="993E674E"/>
+    <w:lvl w:ilvl="0">
+      <w:start w:val="1"/>
+      <w:numFmt w:val="bullet"/>
+      <w:lvlText w:val=""/>
+      <w:lvlJc w:val="left"/>
+      <w:pPr>
+        <w:tabs>
+          <w:tab w:val="num" w:pos="720"/>
+        </w:tabs>
+        <w:ind w:left="720" w:hanging="360"/>
+      </w:pPr>
+      <w:rPr>
+        <w:rFonts w:ascii="Symbol" w:hAnsi="Symbol" w:hint="default"/>
+        <w:sz w:val="20"/>
+      </w:rPr>
+    </w:lvl>
+    <w:lvl w:ilvl="1" w:tentative="1">
+      <w:start w:val="1"/>
+      <w:numFmt w:val="bullet"/>
+      <w:lvlText w:val="o"/>
+      <w:lvlJc w:val="left"/>
+      <w:pPr>
+        <w:tabs>
+          <w:tab w:val="num" w:pos="1440"/>
+        </w:tabs>
+        <w:ind w:left="1440" w:hanging="360"/>
+      </w:pPr>
+      <w:rPr>
+        <w:rFonts w:ascii="Courier New" w:hAnsi="Courier New" w:hint="default"/>
+        <w:sz w:val="20"/>
+      </w:rPr>
+    </w:lvl>
+    <w:lvl w:ilvl="2" w:tentative="1">
+      <w:start w:val="1"/>
+      <w:numFmt w:val="bullet"/>
+      <w:lvlText w:val=""/>
+      <w:lvlJc w:val="left"/>
+      <w:pPr>
+        <w:tabs>
+          <w:tab w:val="num" w:pos="2160"/>
+        </w:tabs>
+        <w:ind w:left="2160" w:hanging="360"/>
+      </w:pPr>
+      <w:rPr>
+        <w:rFonts w:ascii="Wingdings" w:hAnsi="Wingdings" w:hint="default"/>
+        <w:sz w:val="20"/>
+      </w:rPr>
+    </w:lvl>
+    <w:lvl w:ilvl="3" w:tentative="1">
+      <w:start w:val="1"/>
+      <w:numFmt w:val="bullet"/>
+      <w:lvlText w:val=""/>
+      <w:lvlJc w:val="left"/>
+      <w:pPr>
+        <w:tabs>
+          <w:tab w:val="num" w:pos="2880"/>
+        </w:tabs>
+        <w:ind w:left="2880" w:hanging="360"/>
+      </w:pPr>
+      <w:rPr>
+        <w:rFonts w:ascii="Wingdings" w:hAnsi="Wingdings" w:hint="default"/>
+        <w:sz w:val="20"/>
+      </w:rPr>
+    </w:lvl>
+    <w:lvl w:ilvl="4" w:tentative="1">
+      <w:start w:val="1"/>
+      <w:numFmt w:val="bullet"/>
+      <w:lvlText w:val=""/>
+      <w:lvlJc w:val="left"/>
+      <w:pPr>
+        <w:tabs>
+          <w:tab w:val="num" w:pos="3600"/>
+        </w:tabs>
+        <w:ind w:left="3600" w:hanging="360"/>
+      </w:pPr>
+      <w:rPr>
+        <w:rFonts w:ascii="Wingdings" w:hAnsi="Wingdings" w:hint="default"/>
+        <w:sz w:val="20"/>
+      </w:rPr>
+    </w:lvl>
+    <w:lvl w:ilvl="5" w:tentative="1">
+      <w:start w:val="1"/>
+      <w:numFmt w:val="bullet"/>
+      <w:lvlText w:val=""/>
+      <w:lvlJc w:val="left"/>
+      <w:pPr>
+        <w:tabs>
+          <w:tab w:val="num" w:pos="4320"/>
+        </w:tabs>
+        <w:ind w:left="4320" w:hanging="360"/>
+      </w:pPr>
+      <w:rPr>
+        <w:rFonts w:ascii="Wingdings" w:hAnsi="Wingdings" w:hint="default"/>
+        <w:sz w:val="20"/>
+      </w:rPr>
+    </w:lvl>
+    <w:lvl w:ilvl="6" w:tentative="1">
+      <w:start w:val="1"/>
+      <w:numFmt w:val="bullet"/>
+      <w:lvlText w:val=""/>
+      <w:lvlJc w:val="left"/>
+      <w:pPr>
+        <w:tabs>
+          <w:tab w:val="num" w:pos="5040"/>
+        </w:tabs>
+        <w:ind w:left="5040" w:hanging="360"/>
+      </w:pPr>
+      <w:rPr>
+        <w:rFonts w:ascii="Wingdings" w:hAnsi="Wingdings" w:hint="default"/>
+        <w:sz w:val="20"/>
+      </w:rPr>
+    </w:lvl>
+    <w:lvl w:ilvl="7" w:tentative="1">
+      <w:start w:val="1"/>
+      <w:numFmt w:val="bullet"/>
+      <w:lvlText w:val=""/>
+      <w:lvlJc w:val="left"/>
+      <w:pPr>
+        <w:tabs>
+          <w:tab w:val="num" w:pos="5760"/>
+        </w:tabs>
+        <w:ind w:left="5760" w:hanging="360"/>
+      </w:pPr>
+      <w:rPr>
+        <w:rFonts w:ascii="Wingdings" w:hAnsi="Wingdings" w:hint="default"/>
+        <w:sz w:val="20"/>
+      </w:rPr>
+    </w:lvl>
+    <w:lvl w:ilvl="8" w:tentative="1">
+      <w:start w:val="1"/>
+      <w:numFmt w:val="bullet"/>
+      <w:lvlText w:val=""/>
+      <w:lvlJc w:val="left"/>
+      <w:pPr>
+        <w:tabs>
+          <w:tab w:val="num" w:pos="6480"/>
+        </w:tabs>
+        <w:ind w:left="6480" w:hanging="360"/>
+      </w:pPr>
+      <w:rPr>
+        <w:rFonts w:ascii="Wingdings" w:hAnsi="Wingdings" w:hint="default"/>
+        <w:sz w:val="20"/>
+      </w:rPr>
+    </w:lvl>
+  </w:abstractNum>
+  <w:abstractNum w:abstractNumId="9" w15:restartNumberingAfterBreak="0">
     <w:nsid w:val="53FF20F8"/>
     <w:multiLevelType w:val="hybridMultilevel"/>
     <w:tmpl w:val="A38A68D0"/>
@@ -2060,7 +5141,7 @@
       </w:pPr>
     </w:lvl>
   </w:abstractNum>
-  <w:abstractNum w:abstractNumId="3" w15:restartNumberingAfterBreak="0">
+  <w:abstractNum w:abstractNumId="10" w15:restartNumberingAfterBreak="0">
     <w:nsid w:val="5F6560CE"/>
     <w:multiLevelType w:val="hybridMultilevel"/>
     <w:tmpl w:val="E818A150"/>
@@ -2172,7 +5253,7 @@
       </w:rPr>
     </w:lvl>
   </w:abstractNum>
-  <w:abstractNum w:abstractNumId="4" w15:restartNumberingAfterBreak="0">
+  <w:abstractNum w:abstractNumId="11" w15:restartNumberingAfterBreak="0">
     <w:nsid w:val="6859689A"/>
     <w:multiLevelType w:val="hybridMultilevel"/>
     <w:tmpl w:val="41B8B46A"/>
@@ -2285,19 +5366,192 @@
       </w:rPr>
     </w:lvl>
   </w:abstractNum>
+  <w:abstractNum w:abstractNumId="12" w15:restartNumberingAfterBreak="0">
+    <w:nsid w:val="73D92732"/>
+    <w:multiLevelType w:val="multilevel"/>
+    <w:tmpl w:val="A83C7DEE"/>
+    <w:lvl w:ilvl="0">
+      <w:start w:val="1"/>
+      <w:numFmt w:val="bullet"/>
+      <w:lvlText w:val=""/>
+      <w:lvlJc w:val="left"/>
+      <w:pPr>
+        <w:tabs>
+          <w:tab w:val="num" w:pos="720"/>
+        </w:tabs>
+        <w:ind w:left="720" w:hanging="360"/>
+      </w:pPr>
+      <w:rPr>
+        <w:rFonts w:ascii="Symbol" w:hAnsi="Symbol" w:hint="default"/>
+        <w:sz w:val="20"/>
+      </w:rPr>
+    </w:lvl>
+    <w:lvl w:ilvl="1" w:tentative="1">
+      <w:start w:val="1"/>
+      <w:numFmt w:val="bullet"/>
+      <w:lvlText w:val="o"/>
+      <w:lvlJc w:val="left"/>
+      <w:pPr>
+        <w:tabs>
+          <w:tab w:val="num" w:pos="1440"/>
+        </w:tabs>
+        <w:ind w:left="1440" w:hanging="360"/>
+      </w:pPr>
+      <w:rPr>
+        <w:rFonts w:ascii="Courier New" w:hAnsi="Courier New" w:hint="default"/>
+        <w:sz w:val="20"/>
+      </w:rPr>
+    </w:lvl>
+    <w:lvl w:ilvl="2" w:tentative="1">
+      <w:start w:val="1"/>
+      <w:numFmt w:val="bullet"/>
+      <w:lvlText w:val=""/>
+      <w:lvlJc w:val="left"/>
+      <w:pPr>
+        <w:tabs>
+          <w:tab w:val="num" w:pos="2160"/>
+        </w:tabs>
+        <w:ind w:left="2160" w:hanging="360"/>
+      </w:pPr>
+      <w:rPr>
+        <w:rFonts w:ascii="Wingdings" w:hAnsi="Wingdings" w:hint="default"/>
+        <w:sz w:val="20"/>
+      </w:rPr>
+    </w:lvl>
+    <w:lvl w:ilvl="3" w:tentative="1">
+      <w:start w:val="1"/>
+      <w:numFmt w:val="bullet"/>
+      <w:lvlText w:val=""/>
+      <w:lvlJc w:val="left"/>
+      <w:pPr>
+        <w:tabs>
+          <w:tab w:val="num" w:pos="2880"/>
+        </w:tabs>
+        <w:ind w:left="2880" w:hanging="360"/>
+      </w:pPr>
+      <w:rPr>
+        <w:rFonts w:ascii="Wingdings" w:hAnsi="Wingdings" w:hint="default"/>
+        <w:sz w:val="20"/>
+      </w:rPr>
+    </w:lvl>
+    <w:lvl w:ilvl="4" w:tentative="1">
+      <w:start w:val="1"/>
+      <w:numFmt w:val="bullet"/>
+      <w:lvlText w:val=""/>
+      <w:lvlJc w:val="left"/>
+      <w:pPr>
+        <w:tabs>
+          <w:tab w:val="num" w:pos="3600"/>
+        </w:tabs>
+        <w:ind w:left="3600" w:hanging="360"/>
+      </w:pPr>
+      <w:rPr>
+        <w:rFonts w:ascii="Wingdings" w:hAnsi="Wingdings" w:hint="default"/>
+        <w:sz w:val="20"/>
+      </w:rPr>
+    </w:lvl>
+    <w:lvl w:ilvl="5" w:tentative="1">
+      <w:start w:val="1"/>
+      <w:numFmt w:val="bullet"/>
+      <w:lvlText w:val=""/>
+      <w:lvlJc w:val="left"/>
+      <w:pPr>
+        <w:tabs>
+          <w:tab w:val="num" w:pos="4320"/>
+        </w:tabs>
+        <w:ind w:left="4320" w:hanging="360"/>
+      </w:pPr>
+      <w:rPr>
+        <w:rFonts w:ascii="Wingdings" w:hAnsi="Wingdings" w:hint="default"/>
+        <w:sz w:val="20"/>
+      </w:rPr>
+    </w:lvl>
+    <w:lvl w:ilvl="6" w:tentative="1">
+      <w:start w:val="1"/>
+      <w:numFmt w:val="bullet"/>
+      <w:lvlText w:val=""/>
+      <w:lvlJc w:val="left"/>
+      <w:pPr>
+        <w:tabs>
+          <w:tab w:val="num" w:pos="5040"/>
+        </w:tabs>
+        <w:ind w:left="5040" w:hanging="360"/>
+      </w:pPr>
+      <w:rPr>
+        <w:rFonts w:ascii="Wingdings" w:hAnsi="Wingdings" w:hint="default"/>
+        <w:sz w:val="20"/>
+      </w:rPr>
+    </w:lvl>
+    <w:lvl w:ilvl="7" w:tentative="1">
+      <w:start w:val="1"/>
+      <w:numFmt w:val="bullet"/>
+      <w:lvlText w:val=""/>
+      <w:lvlJc w:val="left"/>
+      <w:pPr>
+        <w:tabs>
+          <w:tab w:val="num" w:pos="5760"/>
+        </w:tabs>
+        <w:ind w:left="5760" w:hanging="360"/>
+      </w:pPr>
+      <w:rPr>
+        <w:rFonts w:ascii="Wingdings" w:hAnsi="Wingdings" w:hint="default"/>
+        <w:sz w:val="20"/>
+      </w:rPr>
+    </w:lvl>
+    <w:lvl w:ilvl="8" w:tentative="1">
+      <w:start w:val="1"/>
+      <w:numFmt w:val="bullet"/>
+      <w:lvlText w:val=""/>
+      <w:lvlJc w:val="left"/>
+      <w:pPr>
+        <w:tabs>
+          <w:tab w:val="num" w:pos="6480"/>
+        </w:tabs>
+        <w:ind w:left="6480" w:hanging="360"/>
+      </w:pPr>
+      <w:rPr>
+        <w:rFonts w:ascii="Wingdings" w:hAnsi="Wingdings" w:hint="default"/>
+        <w:sz w:val="20"/>
+      </w:rPr>
+    </w:lvl>
+  </w:abstractNum>
   <w:num w:numId="1" w16cid:durableId="1127091161">
+    <w:abstractNumId w:val="4"/>
+  </w:num>
+  <w:num w:numId="2" w16cid:durableId="778453988">
+    <w:abstractNumId w:val="9"/>
+  </w:num>
+  <w:num w:numId="3" w16cid:durableId="1161428992">
+    <w:abstractNumId w:val="5"/>
+  </w:num>
+  <w:num w:numId="4" w16cid:durableId="1807894641">
+    <w:abstractNumId w:val="11"/>
+  </w:num>
+  <w:num w:numId="5" w16cid:durableId="364908440">
+    <w:abstractNumId w:val="10"/>
+  </w:num>
+  <w:num w:numId="6" w16cid:durableId="1220551502">
+    <w:abstractNumId w:val="2"/>
+  </w:num>
+  <w:num w:numId="7" w16cid:durableId="1546286177">
     <w:abstractNumId w:val="0"/>
   </w:num>
-  <w:num w:numId="2" w16cid:durableId="778453988">
-    <w:abstractNumId w:val="2"/>
+  <w:num w:numId="8" w16cid:durableId="1164394057">
+    <w:abstractNumId w:val="12"/>
   </w:num>
-  <w:num w:numId="3" w16cid:durableId="1161428992">
+  <w:num w:numId="9" w16cid:durableId="147672414">
+    <w:abstractNumId w:val="6"/>
+  </w:num>
+  <w:num w:numId="10" w16cid:durableId="1197541474">
+    <w:abstractNumId w:val="7"/>
+  </w:num>
+  <w:num w:numId="11" w16cid:durableId="246575142">
     <w:abstractNumId w:val="1"/>
   </w:num>
-  <w:num w:numId="4" w16cid:durableId="1807894641">
-    <w:abstractNumId w:val="4"/>
+  <w:num w:numId="12" w16cid:durableId="1137138664">
+    <w:abstractNumId w:val="8"/>
   </w:num>
-  <w:num w:numId="5" w16cid:durableId="364908440">
+  <w:num w:numId="13" w16cid:durableId="655840472">
     <w:abstractNumId w:val="3"/>
   </w:num>
 </w:numbering>
@@ -2906,6 +6160,7 @@
   <w:style w:type="character" w:default="1" w:styleId="Carpredefinitoparagrafo">
     <w:name w:val="Default Paragraph Font"/>
     <w:uiPriority w:val="1"/>
+    <w:semiHidden/>
     <w:unhideWhenUsed/>
   </w:style>
   <w:style w:type="table" w:default="1" w:styleId="Tabellanormale">

</xml_diff>